<commit_message>
feat: img2img endpoint implement
</commit_message>
<xml_diff>
--- a/Documentation.docx
+++ b/Documentation.docx
@@ -155,6 +155,7 @@
     <w:p>
       <w:pPr>
         <w:numPr>
+          <w:ilvl w:val="0"/>
           <w:numId w:val="0"/>
         </w:numPr>
         <w:jc w:val="both"/>
@@ -171,6 +172,7 @@
     <w:p>
       <w:pPr>
         <w:numPr>
+          <w:ilvl w:val="0"/>
           <w:numId w:val="0"/>
         </w:numPr>
         <w:jc w:val="both"/>
@@ -278,6 +280,7 @@
     <w:p>
       <w:pPr>
         <w:numPr>
+          <w:ilvl w:val="0"/>
           <w:numId w:val="0"/>
         </w:numPr>
         <w:jc w:val="both"/>
@@ -305,6 +308,7 @@
     <w:p>
       <w:pPr>
         <w:numPr>
+          <w:ilvl w:val="0"/>
           <w:numId w:val="0"/>
         </w:numPr>
         <w:jc w:val="both"/>
@@ -355,6 +359,7 @@
     <w:p>
       <w:pPr>
         <w:numPr>
+          <w:ilvl w:val="0"/>
           <w:numId w:val="0"/>
         </w:numPr>
         <w:ind w:left="420" w:leftChars="0" w:firstLine="420" w:firstLineChars="0"/>
@@ -383,6 +388,7 @@
     <w:p>
       <w:pPr>
         <w:numPr>
+          <w:ilvl w:val="0"/>
           <w:numId w:val="0"/>
         </w:numPr>
         <w:ind w:left="420" w:leftChars="0" w:firstLine="420" w:firstLineChars="0"/>
@@ -417,6 +423,7 @@
     <w:p>
       <w:pPr>
         <w:numPr>
+          <w:ilvl w:val="0"/>
           <w:numId w:val="0"/>
         </w:numPr>
         <w:ind w:left="840" w:leftChars="0" w:firstLine="420" w:firstLineChars="0"/>
@@ -445,6 +452,7 @@
     <w:p>
       <w:pPr>
         <w:numPr>
+          <w:ilvl w:val="0"/>
           <w:numId w:val="0"/>
         </w:numPr>
         <w:jc w:val="both"/>
@@ -495,6 +503,7 @@
     <w:p>
       <w:pPr>
         <w:numPr>
+          <w:ilvl w:val="0"/>
           <w:numId w:val="0"/>
         </w:numPr>
         <w:ind w:left="420" w:leftChars="0" w:firstLine="420" w:firstLineChars="0"/>
@@ -540,6 +549,7 @@
     <w:p>
       <w:pPr>
         <w:numPr>
+          <w:ilvl w:val="0"/>
           <w:numId w:val="0"/>
         </w:numPr>
         <w:ind w:left="840" w:leftChars="0" w:firstLine="420" w:firstLineChars="0"/>
@@ -567,7 +577,54 @@
     </w:p>
     <w:p>
       <w:pPr>
-        <w:numPr>
+        <w:pStyle w:val="5"/>
+        <w:bidi w:val="0"/>
+        <w:rPr>
+          <w:rFonts w:hint="default"/>
+          <w:lang w:val="en-US"/>
+        </w:rPr>
+      </w:pPr>
+      <w:r>
+        <w:rPr>
+          <w:rFonts w:hint="default"/>
+          <w:lang w:val="en-US"/>
+        </w:rPr>
+        <w:t xml:space="preserve">     2.3.1.2 img2img_model.py: </w:t>
+      </w:r>
+    </w:p>
+    <w:p>
+      <w:pPr>
+        <w:numPr>
+          <w:ilvl w:val="0"/>
+          <w:numId w:val="0"/>
+        </w:numPr>
+        <w:ind w:left="840" w:leftChars="0" w:firstLine="420" w:firstLineChars="0"/>
+        <w:jc w:val="both"/>
+        <w:rPr>
+          <w:rFonts w:hint="default"/>
+          <w:b w:val="0"/>
+          <w:bCs w:val="0"/>
+          <w:sz w:val="32"/>
+          <w:szCs w:val="32"/>
+          <w:lang w:val="en-US"/>
+        </w:rPr>
+      </w:pPr>
+      <w:r>
+        <w:rPr>
+          <w:rFonts w:hint="default"/>
+          <w:b w:val="0"/>
+          <w:bCs w:val="0"/>
+          <w:sz w:val="32"/>
+          <w:szCs w:val="32"/>
+          <w:lang w:val="en-US"/>
+        </w:rPr>
+        <w:t>This file contains the definition and implementation of a image-to-image conversion model.</w:t>
+      </w:r>
+    </w:p>
+    <w:p>
+      <w:pPr>
+        <w:numPr>
+          <w:ilvl w:val="0"/>
           <w:numId w:val="0"/>
         </w:numPr>
         <w:jc w:val="both"/>
@@ -601,6 +658,7 @@
     <w:p>
       <w:pPr>
         <w:numPr>
+          <w:ilvl w:val="0"/>
           <w:numId w:val="0"/>
         </w:numPr>
         <w:ind w:left="420" w:leftChars="0" w:firstLine="420" w:firstLineChars="0"/>
@@ -646,6 +704,7 @@
     <w:p>
       <w:pPr>
         <w:numPr>
+          <w:ilvl w:val="0"/>
           <w:numId w:val="0"/>
         </w:numPr>
         <w:ind w:left="840" w:leftChars="0" w:firstLine="420" w:firstLineChars="0"/>
@@ -673,7 +732,54 @@
     </w:p>
     <w:p>
       <w:pPr>
-        <w:numPr>
+        <w:pStyle w:val="5"/>
+        <w:bidi w:val="0"/>
+        <w:rPr>
+          <w:rFonts w:hint="default"/>
+          <w:lang w:val="en-US"/>
+        </w:rPr>
+      </w:pPr>
+      <w:r>
+        <w:rPr>
+          <w:rFonts w:hint="default"/>
+          <w:lang w:val="en-US"/>
+        </w:rPr>
+        <w:t xml:space="preserve">     2.3.2.2 img2img.py: </w:t>
+      </w:r>
+    </w:p>
+    <w:p>
+      <w:pPr>
+        <w:numPr>
+          <w:ilvl w:val="0"/>
+          <w:numId w:val="0"/>
+        </w:numPr>
+        <w:ind w:left="840" w:leftChars="0" w:firstLine="420" w:firstLineChars="0"/>
+        <w:jc w:val="both"/>
+        <w:rPr>
+          <w:rFonts w:hint="default"/>
+          <w:b w:val="0"/>
+          <w:bCs w:val="0"/>
+          <w:sz w:val="32"/>
+          <w:szCs w:val="32"/>
+          <w:lang w:val="en-US"/>
+        </w:rPr>
+      </w:pPr>
+      <w:r>
+        <w:rPr>
+          <w:rFonts w:hint="default"/>
+          <w:b w:val="0"/>
+          <w:bCs w:val="0"/>
+          <w:sz w:val="32"/>
+          <w:szCs w:val="32"/>
+          <w:lang w:val="en-US"/>
+        </w:rPr>
+        <w:t>This file contains the main functionality for converting image to an image using the model.</w:t>
+      </w:r>
+    </w:p>
+    <w:p>
+      <w:pPr>
+        <w:numPr>
+          <w:ilvl w:val="0"/>
           <w:numId w:val="0"/>
         </w:numPr>
         <w:jc w:val="both"/>
@@ -707,20 +813,20 @@
     <w:p>
       <w:pPr>
         <w:numPr>
-          <w:numId w:val="0"/>
-        </w:numPr>
-        <w:ind w:left="420" w:leftChars="0" w:firstLine="420" w:firstLineChars="0"/>
-        <w:jc w:val="both"/>
-        <w:rPr>
-          <w:rFonts w:hint="default"/>
-          <w:b w:val="0"/>
-          <w:bCs w:val="0"/>
-          <w:sz w:val="32"/>
-          <w:szCs w:val="32"/>
-          <w:lang w:val="en-US"/>
-        </w:rPr>
-      </w:pPr>
-      <w:bookmarkStart w:id="0" w:name="_GoBack"/>
+          <w:ilvl w:val="0"/>
+          <w:numId w:val="0"/>
+        </w:numPr>
+        <w:ind w:left="420" w:leftChars="0" w:firstLine="420" w:firstLineChars="0"/>
+        <w:jc w:val="both"/>
+        <w:rPr>
+          <w:rFonts w:hint="default"/>
+          <w:b w:val="0"/>
+          <w:bCs w:val="0"/>
+          <w:sz w:val="32"/>
+          <w:szCs w:val="32"/>
+          <w:lang w:val="en-US"/>
+        </w:rPr>
+      </w:pPr>
       <w:r>
         <w:rPr>
           <w:rFonts w:hint="default"/>
@@ -733,7 +839,6 @@
         <w:t>This subfolder contains utility functions used in the API.</w:t>
       </w:r>
     </w:p>
-    <w:bookmarkEnd w:id="0"/>
     <w:p>
       <w:pPr>
         <w:pStyle w:val="5"/>
@@ -754,6 +859,7 @@
     <w:p>
       <w:pPr>
         <w:numPr>
+          <w:ilvl w:val="0"/>
           <w:numId w:val="0"/>
         </w:numPr>
         <w:ind w:left="840" w:leftChars="0" w:firstLine="420" w:firstLineChars="0"/>
@@ -799,6 +905,7 @@
     <w:p>
       <w:pPr>
         <w:numPr>
+          <w:ilvl w:val="0"/>
           <w:numId w:val="0"/>
         </w:numPr>
         <w:ind w:left="840" w:leftChars="0" w:firstLine="420" w:firstLineChars="0"/>
@@ -827,6 +934,300 @@
     <w:p>
       <w:pPr>
         <w:numPr>
+          <w:ilvl w:val="0"/>
+          <w:numId w:val="0"/>
+        </w:numPr>
+        <w:ind w:left="840" w:leftChars="0" w:firstLine="420" w:firstLineChars="0"/>
+        <w:jc w:val="both"/>
+        <w:rPr>
+          <w:rFonts w:hint="default"/>
+          <w:b w:val="0"/>
+          <w:bCs w:val="0"/>
+          <w:sz w:val="32"/>
+          <w:szCs w:val="32"/>
+          <w:lang w:val="en-US"/>
+        </w:rPr>
+      </w:pPr>
+    </w:p>
+    <w:p>
+      <w:pPr>
+        <w:pStyle w:val="5"/>
+        <w:bidi w:val="0"/>
+        <w:ind w:left="420" w:leftChars="0" w:firstLine="420" w:firstLineChars="0"/>
+        <w:rPr>
+          <w:rFonts w:hint="default"/>
+          <w:lang w:val="en-US"/>
+        </w:rPr>
+      </w:pPr>
+      <w:r>
+        <w:rPr>
+          <w:rFonts w:hint="default"/>
+          <w:lang w:val="en-US"/>
+        </w:rPr>
+        <w:t xml:space="preserve">2.3.3.3 load_scheduler.py: </w:t>
+      </w:r>
+    </w:p>
+    <w:p>
+      <w:pPr>
+        <w:numPr>
+          <w:ilvl w:val="0"/>
+          <w:numId w:val="0"/>
+        </w:numPr>
+        <w:ind w:left="840" w:leftChars="0" w:firstLine="420" w:firstLineChars="0"/>
+        <w:jc w:val="both"/>
+        <w:rPr>
+          <w:rFonts w:hint="default"/>
+          <w:b w:val="0"/>
+          <w:bCs w:val="0"/>
+          <w:sz w:val="32"/>
+          <w:szCs w:val="32"/>
+          <w:lang w:val="en-US"/>
+        </w:rPr>
+      </w:pPr>
+      <w:r>
+        <w:rPr>
+          <w:rFonts w:hint="default"/>
+          <w:b w:val="0"/>
+          <w:bCs w:val="0"/>
+          <w:sz w:val="32"/>
+          <w:szCs w:val="32"/>
+          <w:lang w:val="en-US"/>
+        </w:rPr>
+        <w:t>This file contains code to load a diffuser scheduler for the API.</w:t>
+      </w:r>
+    </w:p>
+    <w:p>
+      <w:pPr>
+        <w:numPr>
+          <w:ilvl w:val="0"/>
+          <w:numId w:val="0"/>
+        </w:numPr>
+        <w:ind w:left="840" w:leftChars="0" w:firstLine="420" w:firstLineChars="0"/>
+        <w:jc w:val="both"/>
+        <w:rPr>
+          <w:rFonts w:hint="default"/>
+          <w:b w:val="0"/>
+          <w:bCs w:val="0"/>
+          <w:sz w:val="32"/>
+          <w:szCs w:val="32"/>
+          <w:lang w:val="en-US"/>
+        </w:rPr>
+      </w:pPr>
+    </w:p>
+    <w:p>
+      <w:pPr>
+        <w:numPr>
+          <w:ilvl w:val="0"/>
+          <w:numId w:val="0"/>
+        </w:numPr>
+        <w:ind w:left="840" w:leftChars="0" w:firstLine="420" w:firstLineChars="0"/>
+        <w:jc w:val="both"/>
+        <w:rPr>
+          <w:rFonts w:hint="default"/>
+          <w:b w:val="0"/>
+          <w:bCs w:val="0"/>
+          <w:sz w:val="32"/>
+          <w:szCs w:val="32"/>
+          <w:lang w:val="en-US"/>
+        </w:rPr>
+      </w:pPr>
+      <w:r>
+        <w:rPr>
+          <w:rFonts w:hint="default"/>
+          <w:b w:val="0"/>
+          <w:bCs w:val="0"/>
+          <w:sz w:val="32"/>
+          <w:szCs w:val="32"/>
+          <w:lang w:val="en-US"/>
+        </w:rPr>
+        <w:t>Implemented four schedulers.</w:t>
+      </w:r>
+    </w:p>
+    <w:p>
+      <w:pPr>
+        <w:numPr>
+          <w:ilvl w:val="0"/>
+          <w:numId w:val="0"/>
+        </w:numPr>
+        <w:ind w:left="840" w:leftChars="0" w:firstLine="420" w:firstLineChars="0"/>
+        <w:jc w:val="both"/>
+        <w:rPr>
+          <w:rFonts w:hint="default"/>
+          <w:b w:val="0"/>
+          <w:bCs w:val="0"/>
+          <w:sz w:val="32"/>
+          <w:szCs w:val="32"/>
+          <w:lang w:val="en-US"/>
+        </w:rPr>
+      </w:pPr>
+      <w:r>
+        <w:rPr>
+          <w:rFonts w:hint="default"/>
+          <w:b w:val="0"/>
+          <w:bCs w:val="0"/>
+          <w:sz w:val="32"/>
+          <w:szCs w:val="32"/>
+          <w:lang w:val="en-US"/>
+        </w:rPr>
+        <w:t>dpmpp_sde_k, dpmpp_2m_k, unipc, ddim</w:t>
+      </w:r>
+    </w:p>
+    <w:p>
+      <w:pPr>
+        <w:numPr>
+          <w:ilvl w:val="0"/>
+          <w:numId w:val="0"/>
+        </w:numPr>
+        <w:ind w:left="840" w:leftChars="0" w:firstLine="420" w:firstLineChars="0"/>
+        <w:jc w:val="both"/>
+        <w:rPr>
+          <w:rFonts w:hint="default"/>
+          <w:b w:val="0"/>
+          <w:bCs w:val="0"/>
+          <w:sz w:val="32"/>
+          <w:szCs w:val="32"/>
+          <w:lang w:val="en-US"/>
+        </w:rPr>
+      </w:pPr>
+    </w:p>
+    <w:p>
+      <w:pPr>
+        <w:numPr>
+          <w:ilvl w:val="0"/>
+          <w:numId w:val="0"/>
+        </w:numPr>
+        <w:ind w:left="840" w:leftChars="0" w:firstLine="420" w:firstLineChars="0"/>
+        <w:jc w:val="both"/>
+        <w:rPr>
+          <w:rFonts w:hint="default"/>
+          <w:b w:val="0"/>
+          <w:bCs w:val="0"/>
+          <w:sz w:val="32"/>
+          <w:szCs w:val="32"/>
+          <w:lang w:val="en-US"/>
+        </w:rPr>
+      </w:pPr>
+      <w:r>
+        <w:rPr>
+          <w:rFonts w:hint="default"/>
+          <w:b w:val="0"/>
+          <w:bCs w:val="0"/>
+          <w:sz w:val="32"/>
+          <w:szCs w:val="32"/>
+          <w:lang w:val="en-US"/>
+        </w:rPr>
+        <w:t>If you want a newly, decent quality that is fast and converges, use dpmpp_2m_k or unipc.</w:t>
+      </w:r>
+    </w:p>
+    <w:p>
+      <w:pPr>
+        <w:numPr>
+          <w:ilvl w:val="0"/>
+          <w:numId w:val="0"/>
+        </w:numPr>
+        <w:ind w:left="840" w:leftChars="0" w:firstLine="420" w:firstLineChars="0"/>
+        <w:jc w:val="both"/>
+        <w:rPr>
+          <w:rFonts w:hint="default"/>
+          <w:b w:val="0"/>
+          <w:bCs w:val="0"/>
+          <w:sz w:val="32"/>
+          <w:szCs w:val="32"/>
+          <w:lang w:val="en-US"/>
+        </w:rPr>
+      </w:pPr>
+      <w:r>
+        <w:rPr>
+          <w:rFonts w:hint="default"/>
+          <w:b w:val="0"/>
+          <w:bCs w:val="0"/>
+          <w:sz w:val="32"/>
+          <w:szCs w:val="32"/>
+          <w:lang w:val="en-US"/>
+        </w:rPr>
+        <w:t>In that case, steps 20 to 30 are recommended.</w:t>
+      </w:r>
+    </w:p>
+    <w:p>
+      <w:pPr>
+        <w:numPr>
+          <w:ilvl w:val="0"/>
+          <w:numId w:val="0"/>
+        </w:numPr>
+        <w:ind w:left="840" w:leftChars="0" w:firstLine="420" w:firstLineChars="0"/>
+        <w:jc w:val="both"/>
+        <w:rPr>
+          <w:rFonts w:hint="default"/>
+          <w:b w:val="0"/>
+          <w:bCs w:val="0"/>
+          <w:sz w:val="32"/>
+          <w:szCs w:val="32"/>
+          <w:lang w:val="en-US"/>
+        </w:rPr>
+      </w:pPr>
+    </w:p>
+    <w:p>
+      <w:pPr>
+        <w:numPr>
+          <w:ilvl w:val="0"/>
+          <w:numId w:val="0"/>
+        </w:numPr>
+        <w:ind w:left="840" w:leftChars="0" w:firstLine="420" w:firstLineChars="0"/>
+        <w:jc w:val="both"/>
+        <w:rPr>
+          <w:rFonts w:hint="default"/>
+          <w:b w:val="0"/>
+          <w:bCs w:val="0"/>
+          <w:sz w:val="32"/>
+          <w:szCs w:val="32"/>
+          <w:lang w:val="en-US"/>
+        </w:rPr>
+      </w:pPr>
+      <w:r>
+        <w:rPr>
+          <w:rFonts w:hint="default"/>
+          <w:b w:val="0"/>
+          <w:bCs w:val="0"/>
+          <w:sz w:val="32"/>
+          <w:szCs w:val="32"/>
+          <w:lang w:val="en-US"/>
+        </w:rPr>
+        <w:t>If you want good quality, use dpmpp_sde_k or ddim.</w:t>
+      </w:r>
+    </w:p>
+    <w:p>
+      <w:pPr>
+        <w:numPr>
+          <w:ilvl w:val="0"/>
+          <w:numId w:val="0"/>
+        </w:numPr>
+        <w:ind w:left="840" w:leftChars="0" w:firstLine="420" w:firstLineChars="0"/>
+        <w:jc w:val="both"/>
+        <w:rPr>
+          <w:rFonts w:hint="default"/>
+          <w:b w:val="0"/>
+          <w:bCs w:val="0"/>
+          <w:sz w:val="32"/>
+          <w:szCs w:val="32"/>
+          <w:lang w:val="en-US"/>
+        </w:rPr>
+      </w:pPr>
+      <w:r>
+        <w:rPr>
+          <w:rFonts w:hint="default"/>
+          <w:b w:val="0"/>
+          <w:bCs w:val="0"/>
+          <w:sz w:val="32"/>
+          <w:szCs w:val="32"/>
+          <w:lang w:val="en-US"/>
+        </w:rPr>
+        <w:t>In that case, steps 10 to 15 are recommended.</w:t>
+      </w:r>
+    </w:p>
+    <w:p>
+      <w:pPr>
+        <w:numPr>
+          <w:ilvl w:val="0"/>
           <w:numId w:val="0"/>
         </w:numPr>
         <w:jc w:val="both"/>
@@ -860,6 +1261,7 @@
     <w:p>
       <w:pPr>
         <w:numPr>
+          <w:ilvl w:val="0"/>
           <w:numId w:val="0"/>
         </w:numPr>
         <w:ind w:left="420" w:leftChars="0" w:firstLine="420" w:firstLineChars="0"/>
@@ -905,6 +1307,7 @@
     <w:p>
       <w:pPr>
         <w:numPr>
+          <w:ilvl w:val="0"/>
           <w:numId w:val="0"/>
         </w:numPr>
         <w:ind w:left="420" w:leftChars="0" w:firstLine="420" w:firstLineChars="0"/>
@@ -950,6 +1353,7 @@
     <w:p>
       <w:pPr>
         <w:numPr>
+          <w:ilvl w:val="0"/>
           <w:numId w:val="0"/>
         </w:numPr>
         <w:ind w:left="420" w:leftChars="0" w:firstLine="420" w:firstLineChars="0"/>
@@ -995,6 +1399,7 @@
     <w:p>
       <w:pPr>
         <w:numPr>
+          <w:ilvl w:val="0"/>
           <w:numId w:val="0"/>
         </w:numPr>
         <w:ind w:left="420" w:leftChars="0" w:firstLine="420" w:firstLineChars="0"/>
@@ -1040,6 +1445,7 @@
     <w:p>
       <w:pPr>
         <w:numPr>
+          <w:ilvl w:val="0"/>
           <w:numId w:val="0"/>
         </w:numPr>
         <w:ind w:left="420" w:leftChars="0" w:firstLine="420" w:firstLineChars="0"/>
@@ -1068,6 +1474,7 @@
     <w:p>
       <w:pPr>
         <w:numPr>
+          <w:ilvl w:val="0"/>
           <w:numId w:val="0"/>
         </w:numPr>
         <w:jc w:val="both"/>
@@ -1120,6 +1527,7 @@
     <w:p>
       <w:pPr>
         <w:numPr>
+          <w:ilvl w:val="0"/>
           <w:numId w:val="0"/>
         </w:numPr>
         <w:jc w:val="both"/>
@@ -1170,6 +1578,7 @@
     <w:p>
       <w:pPr>
         <w:numPr>
+          <w:ilvl w:val="0"/>
           <w:numId w:val="0"/>
         </w:numPr>
         <w:ind w:firstLine="420" w:firstLineChars="0"/>
@@ -1215,6 +1624,7 @@
     <w:p>
       <w:pPr>
         <w:numPr>
+          <w:ilvl w:val="0"/>
           <w:numId w:val="0"/>
         </w:numPr>
         <w:ind w:firstLine="420" w:firstLineChars="0"/>
@@ -1260,6 +1670,7 @@
     <w:p>
       <w:pPr>
         <w:numPr>
+          <w:ilvl w:val="0"/>
           <w:numId w:val="0"/>
         </w:numPr>
         <w:ind w:firstLine="420" w:firstLineChars="0"/>
@@ -1305,6 +1716,7 @@
     <w:p>
       <w:pPr>
         <w:numPr>
+          <w:ilvl w:val="0"/>
           <w:numId w:val="0"/>
         </w:numPr>
         <w:ind w:firstLine="420" w:firstLineChars="0"/>
@@ -1350,6 +1762,7 @@
     <w:p>
       <w:pPr>
         <w:numPr>
+          <w:ilvl w:val="0"/>
           <w:numId w:val="0"/>
         </w:numPr>
         <w:ind w:firstLine="420" w:firstLineChars="0"/>
@@ -1395,6 +1808,7 @@
     <w:p>
       <w:pPr>
         <w:numPr>
+          <w:ilvl w:val="0"/>
           <w:numId w:val="0"/>
         </w:numPr>
         <w:ind w:firstLine="420" w:firstLineChars="0"/>
@@ -1440,6 +1854,7 @@
     <w:p>
       <w:pPr>
         <w:numPr>
+          <w:ilvl w:val="0"/>
           <w:numId w:val="0"/>
         </w:numPr>
         <w:ind w:firstLine="420" w:firstLineChars="0"/>
@@ -1468,38 +1883,41 @@
     <w:p>
       <w:pPr>
         <w:numPr>
-          <w:numId w:val="0"/>
-        </w:numPr>
-        <w:jc w:val="both"/>
-        <w:rPr>
-          <w:rFonts w:hint="default"/>
-          <w:b w:val="0"/>
-          <w:bCs w:val="0"/>
-          <w:sz w:val="32"/>
-          <w:szCs w:val="32"/>
-          <w:lang w:val="en-US"/>
-        </w:rPr>
-      </w:pPr>
-    </w:p>
-    <w:p>
-      <w:pPr>
-        <w:numPr>
-          <w:numId w:val="0"/>
-        </w:numPr>
-        <w:jc w:val="both"/>
-        <w:rPr>
-          <w:rFonts w:hint="default"/>
-          <w:b w:val="0"/>
-          <w:bCs w:val="0"/>
-          <w:sz w:val="32"/>
-          <w:szCs w:val="32"/>
-          <w:lang w:val="en-US"/>
-        </w:rPr>
-      </w:pPr>
-    </w:p>
-    <w:p>
-      <w:pPr>
-        <w:numPr>
+          <w:ilvl w:val="0"/>
+          <w:numId w:val="0"/>
+        </w:numPr>
+        <w:jc w:val="both"/>
+        <w:rPr>
+          <w:rFonts w:hint="default"/>
+          <w:b w:val="0"/>
+          <w:bCs w:val="0"/>
+          <w:sz w:val="32"/>
+          <w:szCs w:val="32"/>
+          <w:lang w:val="en-US"/>
+        </w:rPr>
+      </w:pPr>
+    </w:p>
+    <w:p>
+      <w:pPr>
+        <w:numPr>
+          <w:ilvl w:val="0"/>
+          <w:numId w:val="0"/>
+        </w:numPr>
+        <w:jc w:val="both"/>
+        <w:rPr>
+          <w:rFonts w:hint="default"/>
+          <w:b w:val="0"/>
+          <w:bCs w:val="0"/>
+          <w:sz w:val="32"/>
+          <w:szCs w:val="32"/>
+          <w:lang w:val="en-US"/>
+        </w:rPr>
+      </w:pPr>
+    </w:p>
+    <w:p>
+      <w:pPr>
+        <w:numPr>
+          <w:ilvl w:val="0"/>
           <w:numId w:val="0"/>
         </w:numPr>
         <w:jc w:val="both"/>
@@ -1577,6 +1995,7 @@
     <w:p>
       <w:pPr>
         <w:numPr>
+          <w:ilvl w:val="0"/>
           <w:numId w:val="0"/>
         </w:numPr>
         <w:ind w:left="840" w:leftChars="0" w:firstLine="420" w:firstLineChars="0"/>
@@ -1623,6 +2042,7 @@
     <w:p>
       <w:pPr>
         <w:numPr>
+          <w:ilvl w:val="0"/>
           <w:numId w:val="0"/>
         </w:numPr>
         <w:ind w:left="840" w:leftChars="0" w:firstLine="420" w:firstLineChars="0"/>
@@ -1669,6 +2089,7 @@
     <w:p>
       <w:pPr>
         <w:numPr>
+          <w:ilvl w:val="0"/>
           <w:numId w:val="0"/>
         </w:numPr>
         <w:ind w:left="840" w:leftChars="0" w:firstLine="420" w:firstLineChars="0"/>
@@ -1715,6 +2136,7 @@
     <w:p>
       <w:pPr>
         <w:numPr>
+          <w:ilvl w:val="0"/>
           <w:numId w:val="0"/>
         </w:numPr>
         <w:ind w:left="840" w:leftChars="0" w:firstLine="420" w:firstLineChars="0"/>
@@ -1761,6 +2183,7 @@
     <w:p>
       <w:pPr>
         <w:numPr>
+          <w:ilvl w:val="0"/>
           <w:numId w:val="0"/>
         </w:numPr>
         <w:ind w:left="840" w:leftChars="0" w:firstLine="420" w:firstLineChars="0"/>
@@ -1807,6 +2230,7 @@
     <w:p>
       <w:pPr>
         <w:numPr>
+          <w:ilvl w:val="0"/>
           <w:numId w:val="0"/>
         </w:numPr>
         <w:ind w:left="840" w:leftChars="0" w:firstLine="420" w:firstLineChars="0"/>
@@ -1853,6 +2277,7 @@
     <w:p>
       <w:pPr>
         <w:numPr>
+          <w:ilvl w:val="0"/>
           <w:numId w:val="0"/>
         </w:numPr>
         <w:ind w:left="840" w:leftChars="0" w:firstLine="420" w:firstLineChars="0"/>
@@ -1899,6 +2324,7 @@
     <w:p>
       <w:pPr>
         <w:numPr>
+          <w:ilvl w:val="0"/>
           <w:numId w:val="0"/>
         </w:numPr>
         <w:ind w:left="840" w:leftChars="0" w:firstLine="420" w:firstLineChars="0"/>
@@ -1945,6 +2371,7 @@
     <w:p>
       <w:pPr>
         <w:numPr>
+          <w:ilvl w:val="0"/>
           <w:numId w:val="0"/>
         </w:numPr>
         <w:ind w:left="840" w:leftChars="0" w:firstLine="420" w:firstLineChars="0"/>
@@ -1991,6 +2418,7 @@
     <w:p>
       <w:pPr>
         <w:numPr>
+          <w:ilvl w:val="0"/>
           <w:numId w:val="0"/>
         </w:numPr>
         <w:ind w:left="840" w:leftChars="0" w:firstLine="420" w:firstLineChars="0"/>
@@ -2037,6 +2465,7 @@
     <w:p>
       <w:pPr>
         <w:numPr>
+          <w:ilvl w:val="0"/>
           <w:numId w:val="0"/>
         </w:numPr>
         <w:ind w:left="840" w:leftChars="0" w:firstLine="420" w:firstLineChars="0"/>
@@ -2083,6 +2512,7 @@
     <w:p>
       <w:pPr>
         <w:numPr>
+          <w:ilvl w:val="0"/>
           <w:numId w:val="0"/>
         </w:numPr>
         <w:ind w:left="840" w:leftChars="0" w:firstLine="420" w:firstLineChars="0"/>
@@ -2129,6 +2559,7 @@
     <w:p>
       <w:pPr>
         <w:numPr>
+          <w:ilvl w:val="0"/>
           <w:numId w:val="0"/>
         </w:numPr>
         <w:ind w:left="840" w:leftChars="0" w:firstLine="420" w:firstLineChars="0"/>
@@ -2175,6 +2606,7 @@
     <w:p>
       <w:pPr>
         <w:numPr>
+          <w:ilvl w:val="0"/>
           <w:numId w:val="0"/>
         </w:numPr>
         <w:ind w:left="840" w:leftChars="0" w:firstLine="420" w:firstLineChars="0"/>
@@ -2221,6 +2653,7 @@
     <w:p>
       <w:pPr>
         <w:numPr>
+          <w:ilvl w:val="0"/>
           <w:numId w:val="0"/>
         </w:numPr>
         <w:ind w:left="840" w:leftChars="0" w:firstLine="420" w:firstLineChars="0"/>
@@ -2267,6 +2700,7 @@
     <w:p>
       <w:pPr>
         <w:numPr>
+          <w:ilvl w:val="0"/>
           <w:numId w:val="0"/>
         </w:numPr>
         <w:ind w:left="840" w:leftChars="0" w:firstLine="420" w:firstLineChars="0"/>
@@ -2313,6 +2747,7 @@
     <w:p>
       <w:pPr>
         <w:numPr>
+          <w:ilvl w:val="0"/>
           <w:numId w:val="0"/>
         </w:numPr>
         <w:ind w:left="840" w:leftChars="0" w:firstLine="420" w:firstLineChars="0"/>
@@ -2359,6 +2794,7 @@
     <w:p>
       <w:pPr>
         <w:numPr>
+          <w:ilvl w:val="0"/>
           <w:numId w:val="0"/>
         </w:numPr>
         <w:ind w:left="840" w:leftChars="0" w:firstLine="420" w:firstLineChars="0"/>
@@ -2405,6 +2841,7 @@
     <w:p>
       <w:pPr>
         <w:numPr>
+          <w:ilvl w:val="0"/>
           <w:numId w:val="0"/>
         </w:numPr>
         <w:ind w:left="840" w:leftChars="0" w:firstLine="420" w:firstLineChars="0"/>
@@ -2451,6 +2888,7 @@
     <w:p>
       <w:pPr>
         <w:numPr>
+          <w:ilvl w:val="0"/>
           <w:numId w:val="0"/>
         </w:numPr>
         <w:ind w:left="840" w:leftChars="0" w:firstLine="420" w:firstLineChars="0"/>
@@ -2497,6 +2935,7 @@
     <w:p>
       <w:pPr>
         <w:numPr>
+          <w:ilvl w:val="0"/>
           <w:numId w:val="0"/>
         </w:numPr>
         <w:ind w:left="840" w:leftChars="0" w:firstLine="420" w:firstLineChars="0"/>
@@ -2543,6 +2982,7 @@
     <w:p>
       <w:pPr>
         <w:numPr>
+          <w:ilvl w:val="0"/>
           <w:numId w:val="0"/>
         </w:numPr>
         <w:ind w:left="840" w:leftChars="0" w:firstLine="420" w:firstLineChars="0"/>
@@ -2589,6 +3029,7 @@
     <w:p>
       <w:pPr>
         <w:numPr>
+          <w:ilvl w:val="0"/>
           <w:numId w:val="0"/>
         </w:numPr>
         <w:ind w:left="840" w:leftChars="0" w:firstLine="420" w:firstLineChars="0"/>
@@ -2635,6 +3076,7 @@
     <w:p>
       <w:pPr>
         <w:numPr>
+          <w:ilvl w:val="0"/>
           <w:numId w:val="0"/>
         </w:numPr>
         <w:ind w:left="840" w:leftChars="0" w:firstLine="420" w:firstLineChars="0"/>
@@ -2681,6 +3123,7 @@
     <w:p>
       <w:pPr>
         <w:numPr>
+          <w:ilvl w:val="0"/>
           <w:numId w:val="0"/>
         </w:numPr>
         <w:ind w:left="840" w:leftChars="0" w:firstLine="420" w:firstLineChars="0"/>
@@ -2727,6 +3170,7 @@
     <w:p>
       <w:pPr>
         <w:numPr>
+          <w:ilvl w:val="0"/>
           <w:numId w:val="0"/>
         </w:numPr>
         <w:ind w:left="840" w:leftChars="0" w:firstLine="420" w:firstLineChars="0"/>
@@ -2773,6 +3217,7 @@
     <w:p>
       <w:pPr>
         <w:numPr>
+          <w:ilvl w:val="0"/>
           <w:numId w:val="0"/>
         </w:numPr>
         <w:ind w:left="840" w:leftChars="0" w:firstLine="420" w:firstLineChars="0"/>
@@ -2819,6 +3264,7 @@
     <w:p>
       <w:pPr>
         <w:numPr>
+          <w:ilvl w:val="0"/>
           <w:numId w:val="0"/>
         </w:numPr>
         <w:ind w:left="840" w:leftChars="0" w:firstLine="420" w:firstLineChars="0"/>
@@ -2865,16 +3311,13 @@
     <w:p>
       <w:pPr>
         <w:numPr>
-          <w:numId w:val="0"/>
-        </w:numPr>
-        <w:ind w:left="840" w:leftChars="0" w:firstLine="420" w:firstLineChars="0"/>
-        <w:jc w:val="both"/>
-        <w:rPr>
-          <w:rFonts w:hint="default"/>
-          <w:b w:val="0"/>
-          <w:bCs w:val="0"/>
-          <w:sz w:val="32"/>
-          <w:szCs w:val="32"/>
+          <w:ilvl w:val="0"/>
+          <w:numId w:val="0"/>
+        </w:numPr>
+        <w:ind w:left="840" w:leftChars="0" w:firstLine="420" w:firstLineChars="0"/>
+        <w:jc w:val="both"/>
+        <w:rPr>
+          <w:rFonts w:hint="default"/>
           <w:lang w:val="en-US"/>
         </w:rPr>
       </w:pPr>
@@ -2899,6 +3342,447 @@
           <w:lang w:val="en-US"/>
         </w:rPr>
       </w:pPr>
+      <w:r>
+        <w:rPr>
+          <w:rFonts w:hint="default"/>
+          <w:lang w:val="en-US"/>
+        </w:rPr>
+        <w:tab/>
+      </w:r>
+      <w:r>
+        <w:rPr>
+          <w:rFonts w:hint="default"/>
+          <w:lang w:val="en-US"/>
+        </w:rPr>
+        <w:t>3.2.2 List of parameters available for user adjustment</w:t>
+      </w:r>
+    </w:p>
+    <w:p>
+      <w:pPr>
+        <w:rPr>
+          <w:rFonts w:hint="default"/>
+          <w:sz w:val="32"/>
+          <w:szCs w:val="32"/>
+          <w:lang w:val="en-US"/>
+        </w:rPr>
+      </w:pPr>
+      <w:r>
+        <w:rPr>
+          <w:rFonts w:hint="default"/>
+          <w:sz w:val="32"/>
+          <w:szCs w:val="32"/>
+          <w:lang w:val="en-US"/>
+        </w:rPr>
+        <w:tab/>
+      </w:r>
+      <w:r>
+        <w:rPr>
+          <w:rFonts w:hint="default"/>
+          <w:sz w:val="32"/>
+          <w:szCs w:val="32"/>
+          <w:lang w:val="en-US"/>
+        </w:rPr>
+        <w:tab/>
+      </w:r>
+      <w:r>
+        <w:rPr>
+          <w:rFonts w:hint="default"/>
+          <w:sz w:val="32"/>
+          <w:szCs w:val="32"/>
+          <w:lang w:val="en-US"/>
+        </w:rPr>
+        <w:t>prompt</w:t>
+      </w:r>
+    </w:p>
+    <w:p>
+      <w:pPr>
+        <w:ind w:left="420" w:leftChars="0" w:firstLine="420" w:firstLineChars="0"/>
+        <w:rPr>
+          <w:rFonts w:hint="default"/>
+          <w:sz w:val="32"/>
+          <w:szCs w:val="32"/>
+          <w:lang w:val="en-US"/>
+        </w:rPr>
+      </w:pPr>
+      <w:r>
+        <w:rPr>
+          <w:rFonts w:hint="default"/>
+          <w:sz w:val="32"/>
+          <w:szCs w:val="32"/>
+          <w:lang w:val="en-US"/>
+        </w:rPr>
+        <w:t>prompt2</w:t>
+      </w:r>
+    </w:p>
+    <w:p>
+      <w:pPr>
+        <w:ind w:left="420" w:leftChars="0" w:firstLine="420" w:firstLineChars="0"/>
+        <w:rPr>
+          <w:rFonts w:hint="default"/>
+          <w:sz w:val="32"/>
+          <w:szCs w:val="32"/>
+          <w:lang w:val="en-US"/>
+        </w:rPr>
+      </w:pPr>
+      <w:r>
+        <w:rPr>
+          <w:rFonts w:hint="default"/>
+          <w:sz w:val="32"/>
+          <w:szCs w:val="32"/>
+          <w:lang w:val="en-US"/>
+        </w:rPr>
+        <w:t>height</w:t>
+      </w:r>
+    </w:p>
+    <w:p>
+      <w:pPr>
+        <w:ind w:left="420" w:leftChars="0" w:firstLine="420" w:firstLineChars="0"/>
+        <w:rPr>
+          <w:rFonts w:hint="default"/>
+          <w:sz w:val="32"/>
+          <w:szCs w:val="32"/>
+          <w:lang w:val="en-US"/>
+        </w:rPr>
+      </w:pPr>
+      <w:r>
+        <w:rPr>
+          <w:rFonts w:hint="default"/>
+          <w:sz w:val="32"/>
+          <w:szCs w:val="32"/>
+          <w:lang w:val="en-US"/>
+        </w:rPr>
+        <w:t>width</w:t>
+      </w:r>
+    </w:p>
+    <w:p>
+      <w:pPr>
+        <w:ind w:left="420" w:leftChars="0" w:firstLine="420" w:firstLineChars="0"/>
+        <w:rPr>
+          <w:rFonts w:hint="default"/>
+          <w:sz w:val="32"/>
+          <w:szCs w:val="32"/>
+          <w:lang w:val="en-US"/>
+        </w:rPr>
+      </w:pPr>
+      <w:r>
+        <w:rPr>
+          <w:rFonts w:hint="default"/>
+          <w:sz w:val="32"/>
+          <w:szCs w:val="32"/>
+          <w:lang w:val="en-US"/>
+        </w:rPr>
+        <w:t>num_inference_steps</w:t>
+      </w:r>
+    </w:p>
+    <w:p>
+      <w:pPr>
+        <w:ind w:left="420" w:leftChars="0" w:firstLine="420" w:firstLineChars="0"/>
+        <w:rPr>
+          <w:rFonts w:hint="default"/>
+          <w:sz w:val="32"/>
+          <w:szCs w:val="32"/>
+          <w:lang w:val="en-US"/>
+        </w:rPr>
+      </w:pPr>
+      <w:r>
+        <w:rPr>
+          <w:rFonts w:hint="default"/>
+          <w:sz w:val="32"/>
+          <w:szCs w:val="32"/>
+          <w:lang w:val="en-US"/>
+        </w:rPr>
+        <w:t>denoising_end</w:t>
+      </w:r>
+    </w:p>
+    <w:p>
+      <w:pPr>
+        <w:ind w:left="420" w:leftChars="0" w:firstLine="420" w:firstLineChars="0"/>
+        <w:rPr>
+          <w:rFonts w:hint="default"/>
+          <w:sz w:val="32"/>
+          <w:szCs w:val="32"/>
+          <w:lang w:val="en-US"/>
+        </w:rPr>
+      </w:pPr>
+      <w:r>
+        <w:rPr>
+          <w:rFonts w:hint="default"/>
+          <w:sz w:val="32"/>
+          <w:szCs w:val="32"/>
+          <w:lang w:val="en-US"/>
+        </w:rPr>
+        <w:t>guidance_scale</w:t>
+      </w:r>
+    </w:p>
+    <w:p>
+      <w:pPr>
+        <w:ind w:left="420" w:leftChars="0" w:firstLine="420" w:firstLineChars="0"/>
+        <w:rPr>
+          <w:rFonts w:hint="default"/>
+          <w:sz w:val="32"/>
+          <w:szCs w:val="32"/>
+          <w:lang w:val="en-US"/>
+        </w:rPr>
+      </w:pPr>
+      <w:r>
+        <w:rPr>
+          <w:rFonts w:hint="default"/>
+          <w:sz w:val="32"/>
+          <w:szCs w:val="32"/>
+          <w:lang w:val="en-US"/>
+        </w:rPr>
+        <w:t>negative_prompt</w:t>
+      </w:r>
+    </w:p>
+    <w:p>
+      <w:pPr>
+        <w:ind w:left="420" w:leftChars="0" w:firstLine="420" w:firstLineChars="0"/>
+        <w:rPr>
+          <w:rFonts w:hint="default"/>
+          <w:sz w:val="32"/>
+          <w:szCs w:val="32"/>
+          <w:lang w:val="en-US"/>
+        </w:rPr>
+      </w:pPr>
+      <w:r>
+        <w:rPr>
+          <w:rFonts w:hint="default"/>
+          <w:sz w:val="32"/>
+          <w:szCs w:val="32"/>
+          <w:lang w:val="en-US"/>
+        </w:rPr>
+        <w:t>negative_prompt_2</w:t>
+      </w:r>
+    </w:p>
+    <w:p>
+      <w:pPr>
+        <w:ind w:left="420" w:leftChars="0" w:firstLine="420" w:firstLineChars="0"/>
+        <w:rPr>
+          <w:rFonts w:hint="default"/>
+          <w:sz w:val="32"/>
+          <w:szCs w:val="32"/>
+          <w:lang w:val="en-US"/>
+        </w:rPr>
+      </w:pPr>
+      <w:r>
+        <w:rPr>
+          <w:rFonts w:hint="default"/>
+          <w:sz w:val="32"/>
+          <w:szCs w:val="32"/>
+          <w:lang w:val="en-US"/>
+        </w:rPr>
+        <w:t>num_images_per_prompt</w:t>
+      </w:r>
+    </w:p>
+    <w:p>
+      <w:pPr>
+        <w:ind w:left="420" w:leftChars="0" w:firstLine="420" w:firstLineChars="0"/>
+        <w:rPr>
+          <w:rFonts w:hint="default"/>
+          <w:sz w:val="32"/>
+          <w:szCs w:val="32"/>
+          <w:lang w:val="en-US"/>
+        </w:rPr>
+      </w:pPr>
+      <w:r>
+        <w:rPr>
+          <w:rFonts w:hint="default"/>
+          <w:sz w:val="32"/>
+          <w:szCs w:val="32"/>
+          <w:lang w:val="en-US"/>
+        </w:rPr>
+        <w:t>eta</w:t>
+      </w:r>
+    </w:p>
+    <w:p>
+      <w:pPr>
+        <w:ind w:left="420" w:leftChars="0" w:firstLine="420" w:firstLineChars="0"/>
+        <w:rPr>
+          <w:rFonts w:hint="default"/>
+          <w:sz w:val="32"/>
+          <w:szCs w:val="32"/>
+          <w:lang w:val="en-US"/>
+        </w:rPr>
+      </w:pPr>
+      <w:r>
+        <w:rPr>
+          <w:rFonts w:hint="default"/>
+          <w:sz w:val="32"/>
+          <w:szCs w:val="32"/>
+          <w:lang w:val="en-US"/>
+        </w:rPr>
+        <w:t>output_type</w:t>
+      </w:r>
+    </w:p>
+    <w:p>
+      <w:pPr>
+        <w:ind w:left="420" w:leftChars="0" w:firstLine="420" w:firstLineChars="0"/>
+        <w:rPr>
+          <w:rFonts w:hint="default"/>
+          <w:sz w:val="32"/>
+          <w:szCs w:val="32"/>
+          <w:lang w:val="en-US"/>
+        </w:rPr>
+      </w:pPr>
+      <w:r>
+        <w:rPr>
+          <w:rFonts w:hint="default"/>
+          <w:sz w:val="32"/>
+          <w:szCs w:val="32"/>
+          <w:lang w:val="en-US"/>
+        </w:rPr>
+        <w:t>return_dict</w:t>
+      </w:r>
+    </w:p>
+    <w:p>
+      <w:pPr>
+        <w:ind w:left="420" w:leftChars="0" w:firstLine="420" w:firstLineChars="0"/>
+        <w:rPr>
+          <w:rFonts w:hint="default"/>
+          <w:sz w:val="32"/>
+          <w:szCs w:val="32"/>
+          <w:lang w:val="en-US"/>
+        </w:rPr>
+      </w:pPr>
+      <w:r>
+        <w:rPr>
+          <w:rFonts w:hint="default"/>
+          <w:sz w:val="32"/>
+          <w:szCs w:val="32"/>
+          <w:lang w:val="en-US"/>
+        </w:rPr>
+        <w:t>guidance_rescale</w:t>
+      </w:r>
+    </w:p>
+    <w:p>
+      <w:pPr>
+        <w:ind w:left="420" w:leftChars="0" w:firstLine="420" w:firstLineChars="0"/>
+        <w:rPr>
+          <w:rFonts w:hint="default"/>
+          <w:sz w:val="32"/>
+          <w:szCs w:val="32"/>
+          <w:lang w:val="en-US"/>
+        </w:rPr>
+      </w:pPr>
+      <w:r>
+        <w:rPr>
+          <w:rFonts w:hint="default"/>
+          <w:sz w:val="32"/>
+          <w:szCs w:val="32"/>
+          <w:lang w:val="en-US"/>
+        </w:rPr>
+        <w:t>original_size</w:t>
+      </w:r>
+    </w:p>
+    <w:p>
+      <w:pPr>
+        <w:ind w:left="420" w:leftChars="0" w:firstLine="420" w:firstLineChars="0"/>
+        <w:rPr>
+          <w:rFonts w:hint="default"/>
+          <w:sz w:val="32"/>
+          <w:szCs w:val="32"/>
+          <w:lang w:val="en-US"/>
+        </w:rPr>
+      </w:pPr>
+      <w:r>
+        <w:rPr>
+          <w:rFonts w:hint="default"/>
+          <w:sz w:val="32"/>
+          <w:szCs w:val="32"/>
+          <w:lang w:val="en-US"/>
+        </w:rPr>
+        <w:t>crops_coords_top_left</w:t>
+      </w:r>
+    </w:p>
+    <w:p>
+      <w:pPr>
+        <w:ind w:left="420" w:leftChars="0" w:firstLine="420" w:firstLineChars="0"/>
+        <w:rPr>
+          <w:rFonts w:hint="default"/>
+          <w:sz w:val="32"/>
+          <w:szCs w:val="32"/>
+          <w:lang w:val="en-US"/>
+        </w:rPr>
+      </w:pPr>
+      <w:r>
+        <w:rPr>
+          <w:rFonts w:hint="default"/>
+          <w:sz w:val="32"/>
+          <w:szCs w:val="32"/>
+          <w:lang w:val="en-US"/>
+        </w:rPr>
+        <w:t>target_size</w:t>
+      </w:r>
+    </w:p>
+    <w:p>
+      <w:pPr>
+        <w:ind w:left="420" w:leftChars="0" w:firstLine="420" w:firstLineChars="0"/>
+        <w:rPr>
+          <w:rFonts w:hint="default"/>
+          <w:sz w:val="32"/>
+          <w:szCs w:val="32"/>
+          <w:lang w:val="en-US"/>
+        </w:rPr>
+      </w:pPr>
+      <w:r>
+        <w:rPr>
+          <w:rFonts w:hint="default"/>
+          <w:sz w:val="32"/>
+          <w:szCs w:val="32"/>
+          <w:lang w:val="en-US"/>
+        </w:rPr>
+        <w:t>negative_original_size</w:t>
+      </w:r>
+    </w:p>
+    <w:p>
+      <w:pPr>
+        <w:ind w:left="420" w:leftChars="0" w:firstLine="420" w:firstLineChars="0"/>
+        <w:rPr>
+          <w:rFonts w:hint="default"/>
+          <w:sz w:val="32"/>
+          <w:szCs w:val="32"/>
+          <w:lang w:val="en-US"/>
+        </w:rPr>
+      </w:pPr>
+      <w:r>
+        <w:rPr>
+          <w:rFonts w:hint="default"/>
+          <w:sz w:val="32"/>
+          <w:szCs w:val="32"/>
+          <w:lang w:val="en-US"/>
+        </w:rPr>
+        <w:t>negative_crops_coords_top_left</w:t>
+      </w:r>
+    </w:p>
+    <w:p>
+      <w:pPr>
+        <w:ind w:left="420" w:leftChars="0" w:firstLine="420" w:firstLineChars="0"/>
+        <w:rPr>
+          <w:rFonts w:hint="default"/>
+          <w:sz w:val="32"/>
+          <w:szCs w:val="32"/>
+          <w:lang w:val="en-US"/>
+        </w:rPr>
+      </w:pPr>
+      <w:r>
+        <w:rPr>
+          <w:rFonts w:hint="default"/>
+          <w:sz w:val="32"/>
+          <w:szCs w:val="32"/>
+          <w:lang w:val="en-US"/>
+        </w:rPr>
+        <w:t>negative_target_size</w:t>
+      </w:r>
+    </w:p>
+    <w:p>
+      <w:pPr>
+        <w:rPr>
+          <w:rFonts w:hint="default"/>
+          <w:sz w:val="32"/>
+          <w:szCs w:val="32"/>
+          <w:lang w:val="en-US"/>
+        </w:rPr>
+      </w:pPr>
     </w:p>
     <w:p>
       <w:pPr>
@@ -2915,28 +3799,2073 @@
           <w:lang w:val="en-US"/>
         </w:rPr>
         <w:tab/>
-        <w:t>3.2.2 List of parameters available for user adjustment</w:t>
-      </w:r>
-    </w:p>
-    <w:p>
-      <w:pPr>
-        <w:rPr>
-          <w:rFonts w:hint="default"/>
-          <w:sz w:val="32"/>
-          <w:szCs w:val="32"/>
-          <w:lang w:val="en-US"/>
-        </w:rPr>
-      </w:pPr>
-      <w:r>
-        <w:rPr>
-          <w:rFonts w:hint="default"/>
-          <w:sz w:val="32"/>
-          <w:szCs w:val="32"/>
+      </w:r>
+      <w:r>
+        <w:rPr>
+          <w:rFonts w:hint="default"/>
+          <w:lang w:val="en-US"/>
+        </w:rPr>
+        <w:t>3.2.3 List of parameters requiring adjustment by the programmer</w:t>
+      </w:r>
+    </w:p>
+    <w:p>
+      <w:pPr>
+        <w:ind w:left="420" w:leftChars="0" w:firstLine="420" w:firstLineChars="0"/>
+        <w:rPr>
+          <w:rFonts w:hint="default"/>
+          <w:sz w:val="32"/>
+          <w:szCs w:val="32"/>
+          <w:lang w:val="en-US"/>
+        </w:rPr>
+      </w:pPr>
+      <w:r>
+        <w:rPr>
+          <w:rFonts w:hint="default"/>
+          <w:sz w:val="32"/>
+          <w:szCs w:val="32"/>
+          <w:lang w:val="en-US"/>
+        </w:rPr>
+        <w:t xml:space="preserve">generator </w:t>
+      </w:r>
+    </w:p>
+    <w:p>
+      <w:pPr>
+        <w:ind w:left="420" w:leftChars="0" w:firstLine="420" w:firstLineChars="0"/>
+        <w:rPr>
+          <w:rFonts w:hint="default"/>
+          <w:sz w:val="32"/>
+          <w:szCs w:val="32"/>
+          <w:lang w:val="en-US"/>
+        </w:rPr>
+      </w:pPr>
+      <w:r>
+        <w:rPr>
+          <w:rFonts w:hint="default"/>
+          <w:sz w:val="32"/>
+          <w:szCs w:val="32"/>
+          <w:lang w:val="en-US"/>
+        </w:rPr>
+        <w:t>latents</w:t>
+      </w:r>
+    </w:p>
+    <w:p>
+      <w:pPr>
+        <w:ind w:left="420" w:leftChars="0" w:firstLine="420" w:firstLineChars="0"/>
+        <w:rPr>
+          <w:rFonts w:hint="default"/>
+          <w:sz w:val="32"/>
+          <w:szCs w:val="32"/>
+          <w:lang w:val="en-US"/>
+        </w:rPr>
+      </w:pPr>
+      <w:r>
+        <w:rPr>
+          <w:rFonts w:hint="default"/>
+          <w:sz w:val="32"/>
+          <w:szCs w:val="32"/>
+          <w:lang w:val="en-US"/>
+        </w:rPr>
+        <w:t>prompt_embeds</w:t>
+      </w:r>
+    </w:p>
+    <w:p>
+      <w:pPr>
+        <w:ind w:left="420" w:leftChars="0" w:firstLine="420" w:firstLineChars="0"/>
+        <w:rPr>
+          <w:rFonts w:hint="default"/>
+          <w:sz w:val="32"/>
+          <w:szCs w:val="32"/>
+          <w:lang w:val="en-US"/>
+        </w:rPr>
+      </w:pPr>
+      <w:r>
+        <w:rPr>
+          <w:rFonts w:hint="default"/>
+          <w:sz w:val="32"/>
+          <w:szCs w:val="32"/>
+          <w:lang w:val="en-US"/>
+        </w:rPr>
+        <w:t>negative_prompt_embeds</w:t>
+      </w:r>
+    </w:p>
+    <w:p>
+      <w:pPr>
+        <w:ind w:left="420" w:leftChars="0" w:firstLine="420" w:firstLineChars="0"/>
+        <w:rPr>
+          <w:rFonts w:hint="default"/>
+          <w:sz w:val="32"/>
+          <w:szCs w:val="32"/>
+          <w:lang w:val="en-US"/>
+        </w:rPr>
+      </w:pPr>
+      <w:r>
+        <w:rPr>
+          <w:rFonts w:hint="default"/>
+          <w:sz w:val="32"/>
+          <w:szCs w:val="32"/>
+          <w:lang w:val="en-US"/>
+        </w:rPr>
+        <w:t>pooled_prompt_embeds</w:t>
+      </w:r>
+    </w:p>
+    <w:p>
+      <w:pPr>
+        <w:ind w:left="420" w:leftChars="0" w:firstLine="420" w:firstLineChars="0"/>
+        <w:rPr>
+          <w:rFonts w:hint="default"/>
+          <w:sz w:val="32"/>
+          <w:szCs w:val="32"/>
+          <w:lang w:val="en-US"/>
+        </w:rPr>
+      </w:pPr>
+      <w:r>
+        <w:rPr>
+          <w:rFonts w:hint="default"/>
+          <w:sz w:val="32"/>
+          <w:szCs w:val="32"/>
+          <w:lang w:val="en-US"/>
+        </w:rPr>
+        <w:t>negative_pooled_prompt_embeds</w:t>
+      </w:r>
+    </w:p>
+    <w:p>
+      <w:pPr>
+        <w:ind w:left="420" w:leftChars="0" w:firstLine="420" w:firstLineChars="0"/>
+        <w:rPr>
+          <w:rFonts w:hint="default"/>
+          <w:sz w:val="32"/>
+          <w:szCs w:val="32"/>
+          <w:lang w:val="en-US"/>
+        </w:rPr>
+      </w:pPr>
+      <w:r>
+        <w:rPr>
+          <w:rFonts w:hint="default"/>
+          <w:sz w:val="32"/>
+          <w:szCs w:val="32"/>
+          <w:lang w:val="en-US"/>
+        </w:rPr>
+        <w:t xml:space="preserve">cross_attention_kwargs </w:t>
+      </w:r>
+    </w:p>
+    <w:p>
+      <w:pPr>
+        <w:ind w:left="420" w:leftChars="0" w:firstLine="420" w:firstLineChars="0"/>
+        <w:rPr>
+          <w:rFonts w:hint="default"/>
+          <w:sz w:val="32"/>
+          <w:szCs w:val="32"/>
+          <w:lang w:val="en-US"/>
+        </w:rPr>
+      </w:pPr>
+      <w:r>
+        <w:rPr>
+          <w:rFonts w:hint="default"/>
+          <w:sz w:val="32"/>
+          <w:szCs w:val="32"/>
+          <w:lang w:val="en-US"/>
+        </w:rPr>
+        <w:t xml:space="preserve">callback_on_step_end </w:t>
+      </w:r>
+    </w:p>
+    <w:p>
+      <w:pPr>
+        <w:ind w:left="420" w:leftChars="0" w:firstLine="420" w:firstLineChars="0"/>
+        <w:rPr>
+          <w:rFonts w:hint="default"/>
+          <w:sz w:val="32"/>
+          <w:szCs w:val="32"/>
+          <w:lang w:val="en-US"/>
+        </w:rPr>
+      </w:pPr>
+      <w:r>
+        <w:rPr>
+          <w:rFonts w:hint="default"/>
+          <w:sz w:val="32"/>
+          <w:szCs w:val="32"/>
+          <w:lang w:val="en-US"/>
+        </w:rPr>
+        <w:t xml:space="preserve">callback_on_step_end_tensor_inputs </w:t>
+      </w:r>
+    </w:p>
+    <w:p>
+      <w:pPr>
+        <w:rPr>
+          <w:rFonts w:hint="default"/>
+          <w:sz w:val="32"/>
+          <w:szCs w:val="32"/>
+          <w:lang w:val="en-US"/>
+        </w:rPr>
+      </w:pPr>
+    </w:p>
+    <w:p>
+      <w:pPr>
+        <w:rPr>
+          <w:rFonts w:hint="default"/>
+          <w:sz w:val="32"/>
+          <w:szCs w:val="32"/>
+          <w:lang w:val="en-US"/>
+        </w:rPr>
+      </w:pPr>
+    </w:p>
+    <w:p>
+      <w:pPr>
+        <w:pStyle w:val="2"/>
+        <w:numPr>
+          <w:ilvl w:val="0"/>
+          <w:numId w:val="1"/>
+        </w:numPr>
+        <w:bidi w:val="0"/>
+        <w:rPr>
+          <w:rFonts w:hint="default"/>
+          <w:lang w:val="en-US"/>
+        </w:rPr>
+      </w:pPr>
+      <w:r>
+        <w:rPr>
+          <w:rFonts w:hint="default"/>
+          <w:sz w:val="36"/>
+          <w:szCs w:val="36"/>
+          <w:lang w:val="en-US"/>
+        </w:rPr>
+        <w:t>Parameters for using the txt2img function</w:t>
+      </w:r>
+    </w:p>
+    <w:p>
+      <w:pPr>
+        <w:pStyle w:val="3"/>
+        <w:bidi w:val="0"/>
+        <w:ind w:firstLine="420" w:firstLineChars="0"/>
+        <w:rPr>
+          <w:rFonts w:hint="default"/>
+          <w:lang w:val="en-US"/>
+        </w:rPr>
+      </w:pPr>
+      <w:r>
+        <w:rPr>
+          <w:rFonts w:hint="default"/>
+          <w:lang w:val="en-US"/>
+        </w:rPr>
+        <w:t>4.2.1 Meaning of parameters</w:t>
+      </w:r>
+    </w:p>
+    <w:p>
+      <w:pPr>
+        <w:pStyle w:val="4"/>
+        <w:bidi w:val="0"/>
+        <w:ind w:left="420" w:leftChars="0" w:firstLine="420" w:firstLineChars="0"/>
+        <w:rPr>
+          <w:rFonts w:hint="default"/>
+          <w:lang w:val="en-US"/>
+        </w:rPr>
+      </w:pPr>
+      <w:r>
+        <w:rPr>
+          <w:rFonts w:hint="default"/>
+          <w:lang w:val="en-US"/>
+        </w:rPr>
+        <w:t xml:space="preserve">prompt </w:t>
+      </w:r>
+    </w:p>
+    <w:p>
+      <w:pPr>
+        <w:numPr>
+          <w:ilvl w:val="0"/>
+          <w:numId w:val="0"/>
+        </w:numPr>
+        <w:ind w:left="840" w:leftChars="0" w:firstLine="420" w:firstLineChars="0"/>
+        <w:jc w:val="both"/>
+        <w:rPr>
+          <w:rFonts w:hint="default"/>
+          <w:b w:val="0"/>
+          <w:bCs w:val="0"/>
+          <w:sz w:val="32"/>
+          <w:szCs w:val="32"/>
+          <w:lang w:val="en-US"/>
+        </w:rPr>
+      </w:pPr>
+      <w:r>
+        <w:rPr>
+          <w:rFonts w:hint="default"/>
+          <w:b w:val="0"/>
+          <w:bCs w:val="0"/>
+          <w:sz w:val="32"/>
+          <w:szCs w:val="32"/>
+          <w:lang w:val="en-US"/>
+        </w:rPr>
+        <w:t>The prompt or prompts to guide the image generation. If not defined, one has to pass prompt_embeds instead.</w:t>
+      </w:r>
+    </w:p>
+    <w:p>
+      <w:pPr>
+        <w:pStyle w:val="4"/>
+        <w:bidi w:val="0"/>
+        <w:ind w:left="420" w:leftChars="0" w:firstLine="420" w:firstLineChars="0"/>
+        <w:rPr>
+          <w:rFonts w:hint="default"/>
+          <w:lang w:val="en-US"/>
+        </w:rPr>
+      </w:pPr>
+      <w:r>
+        <w:rPr>
+          <w:rFonts w:hint="default"/>
+          <w:lang w:val="en-US"/>
+        </w:rPr>
+        <w:t xml:space="preserve">prompt_2  </w:t>
+      </w:r>
+    </w:p>
+    <w:p>
+      <w:pPr>
+        <w:numPr>
+          <w:ilvl w:val="0"/>
+          <w:numId w:val="0"/>
+        </w:numPr>
+        <w:ind w:left="840" w:leftChars="0" w:firstLine="420" w:firstLineChars="0"/>
+        <w:jc w:val="both"/>
+        <w:rPr>
+          <w:rFonts w:hint="default"/>
+          <w:b w:val="0"/>
+          <w:bCs w:val="0"/>
+          <w:sz w:val="32"/>
+          <w:szCs w:val="32"/>
+          <w:lang w:val="en-US"/>
+        </w:rPr>
+      </w:pPr>
+      <w:r>
+        <w:rPr>
+          <w:rFonts w:hint="default"/>
+          <w:b w:val="0"/>
+          <w:bCs w:val="0"/>
+          <w:sz w:val="32"/>
+          <w:szCs w:val="32"/>
+          <w:lang w:val="en-US"/>
+        </w:rPr>
+        <w:t>The prompt or prompts to be sent to the tokenizer_2 and text_encoder_2. If not defined, prompt is used in both text-encoders</w:t>
+      </w:r>
+    </w:p>
+    <w:p>
+      <w:pPr>
+        <w:pStyle w:val="4"/>
+        <w:bidi w:val="0"/>
+        <w:ind w:left="420" w:leftChars="0" w:firstLine="420" w:firstLineChars="0"/>
+        <w:rPr>
+          <w:rFonts w:hint="default"/>
+          <w:lang w:val="en-US"/>
+        </w:rPr>
+      </w:pPr>
+      <w:r>
+        <w:rPr>
+          <w:rFonts w:hint="default"/>
+          <w:lang w:val="en-US"/>
+        </w:rPr>
+        <w:t xml:space="preserve">image </w:t>
+      </w:r>
+    </w:p>
+    <w:p>
+      <w:pPr>
+        <w:numPr>
+          <w:ilvl w:val="0"/>
+          <w:numId w:val="0"/>
+        </w:numPr>
+        <w:ind w:left="840" w:leftChars="0" w:firstLine="420" w:firstLineChars="0"/>
+        <w:jc w:val="both"/>
+        <w:rPr>
+          <w:rFonts w:hint="default"/>
+          <w:b w:val="0"/>
+          <w:bCs w:val="0"/>
+          <w:sz w:val="32"/>
+          <w:szCs w:val="32"/>
+          <w:lang w:val="en-US"/>
+        </w:rPr>
+      </w:pPr>
+      <w:r>
+        <w:rPr>
+          <w:rFonts w:hint="default"/>
+          <w:b w:val="0"/>
+          <w:bCs w:val="0"/>
+          <w:sz w:val="32"/>
+          <w:szCs w:val="32"/>
+          <w:lang w:val="en-US"/>
+        </w:rPr>
+        <w:t>The image(s) to modify with the pipeline.</w:t>
+      </w:r>
+    </w:p>
+    <w:p>
+      <w:pPr>
+        <w:pStyle w:val="4"/>
+        <w:bidi w:val="0"/>
+        <w:ind w:left="420" w:leftChars="0" w:firstLine="420" w:firstLineChars="0"/>
+        <w:rPr>
+          <w:rFonts w:hint="default"/>
+          <w:lang w:val="en-US"/>
+        </w:rPr>
+      </w:pPr>
+      <w:r>
+        <w:rPr>
+          <w:rFonts w:hint="default"/>
+          <w:lang w:val="en-US"/>
+        </w:rPr>
+        <w:t xml:space="preserve">strength </w:t>
+      </w:r>
+    </w:p>
+    <w:p>
+      <w:pPr>
+        <w:numPr>
+          <w:ilvl w:val="0"/>
+          <w:numId w:val="0"/>
+        </w:numPr>
+        <w:ind w:left="840" w:leftChars="0" w:firstLine="420" w:firstLineChars="0"/>
+        <w:jc w:val="both"/>
+        <w:rPr>
+          <w:rFonts w:hint="default"/>
+          <w:b w:val="0"/>
+          <w:bCs w:val="0"/>
+          <w:sz w:val="32"/>
+          <w:szCs w:val="32"/>
+          <w:lang w:val="en-US"/>
+        </w:rPr>
+      </w:pPr>
+      <w:r>
+        <w:rPr>
+          <w:rFonts w:hint="default"/>
+          <w:b w:val="0"/>
+          <w:bCs w:val="0"/>
+          <w:sz w:val="32"/>
+          <w:szCs w:val="32"/>
+          <w:lang w:val="en-US"/>
+        </w:rPr>
+        <w:t xml:space="preserve">Conceptually, indicates how much to transform the reference image. Must be between 0 and 1. </w:t>
+      </w:r>
+    </w:p>
+    <w:p>
+      <w:pPr>
+        <w:rPr>
+          <w:rFonts w:hint="default"/>
+          <w:lang w:val="en-US"/>
+        </w:rPr>
+      </w:pPr>
+    </w:p>
+    <w:p>
+      <w:pPr>
+        <w:pStyle w:val="4"/>
+        <w:bidi w:val="0"/>
+        <w:ind w:left="420" w:leftChars="0" w:firstLine="420" w:firstLineChars="0"/>
+        <w:rPr>
+          <w:rFonts w:hint="default"/>
+          <w:lang w:val="en-US"/>
+        </w:rPr>
+      </w:pPr>
+      <w:r>
+        <w:rPr>
+          <w:rFonts w:hint="default"/>
+          <w:lang w:val="en-US"/>
+        </w:rPr>
+        <w:t xml:space="preserve">num_inference_steps </w:t>
+      </w:r>
+    </w:p>
+    <w:p>
+      <w:pPr>
+        <w:numPr>
+          <w:ilvl w:val="0"/>
+          <w:numId w:val="0"/>
+        </w:numPr>
+        <w:ind w:left="840" w:leftChars="0" w:firstLine="420" w:firstLineChars="0"/>
+        <w:jc w:val="both"/>
+        <w:rPr>
+          <w:rFonts w:hint="default"/>
+          <w:b w:val="0"/>
+          <w:bCs w:val="0"/>
+          <w:sz w:val="32"/>
+          <w:szCs w:val="32"/>
+          <w:lang w:val="en-US"/>
+        </w:rPr>
+      </w:pPr>
+      <w:r>
+        <w:rPr>
+          <w:rFonts w:hint="default"/>
+          <w:b w:val="0"/>
+          <w:bCs w:val="0"/>
+          <w:sz w:val="32"/>
+          <w:szCs w:val="32"/>
+          <w:lang w:val="en-US"/>
+        </w:rPr>
+        <w:t>The number of denoising steps. More denoising steps usually lead to a higher quality image at the expense of slower inference.</w:t>
+      </w:r>
+    </w:p>
+    <w:p>
+      <w:pPr>
+        <w:rPr>
+          <w:rFonts w:hint="default"/>
+          <w:lang w:val="en-US"/>
+        </w:rPr>
+      </w:pPr>
+    </w:p>
+    <w:p>
+      <w:pPr>
+        <w:pStyle w:val="4"/>
+        <w:bidi w:val="0"/>
+        <w:ind w:left="420" w:leftChars="0" w:firstLine="420" w:firstLineChars="0"/>
+        <w:rPr>
+          <w:rFonts w:hint="default"/>
+          <w:lang w:val="en-US"/>
+        </w:rPr>
+      </w:pPr>
+      <w:r>
+        <w:rPr>
+          <w:rFonts w:hint="default"/>
+          <w:lang w:val="en-US"/>
+        </w:rPr>
+        <w:t xml:space="preserve">denoising_start </w:t>
+      </w:r>
+    </w:p>
+    <w:p>
+      <w:pPr>
+        <w:numPr>
+          <w:ilvl w:val="0"/>
+          <w:numId w:val="0"/>
+        </w:numPr>
+        <w:ind w:left="840" w:leftChars="0" w:firstLine="420" w:firstLineChars="0"/>
+        <w:jc w:val="both"/>
+        <w:rPr>
+          <w:rFonts w:hint="default"/>
+          <w:b w:val="0"/>
+          <w:bCs w:val="0"/>
+          <w:sz w:val="32"/>
+          <w:szCs w:val="32"/>
+          <w:lang w:val="en-US"/>
+        </w:rPr>
+      </w:pPr>
+      <w:r>
+        <w:rPr>
+          <w:rFonts w:hint="default"/>
+          <w:b w:val="0"/>
+          <w:bCs w:val="0"/>
+          <w:sz w:val="32"/>
+          <w:szCs w:val="32"/>
+          <w:lang w:val="en-US"/>
+        </w:rPr>
+        <w:t>When specified, indicates the fraction (between 0.0 and 1.0) of the total denoising process to be bypassed before it is initiated.</w:t>
+      </w:r>
+    </w:p>
+    <w:p>
+      <w:pPr>
+        <w:rPr>
+          <w:rFonts w:hint="default"/>
+          <w:lang w:val="en-US"/>
+        </w:rPr>
+      </w:pPr>
+    </w:p>
+    <w:p>
+      <w:pPr>
+        <w:pStyle w:val="4"/>
+        <w:bidi w:val="0"/>
+        <w:ind w:left="420" w:leftChars="0" w:firstLine="420" w:firstLineChars="0"/>
+        <w:rPr>
+          <w:rFonts w:hint="default"/>
+          <w:lang w:val="en-US"/>
+        </w:rPr>
+      </w:pPr>
+      <w:r>
+        <w:rPr>
+          <w:rFonts w:hint="default"/>
+          <w:lang w:val="en-US"/>
+        </w:rPr>
+        <w:t xml:space="preserve">denoising_end </w:t>
+      </w:r>
+    </w:p>
+    <w:p>
+      <w:pPr>
+        <w:numPr>
+          <w:ilvl w:val="0"/>
+          <w:numId w:val="0"/>
+        </w:numPr>
+        <w:ind w:left="840" w:leftChars="0" w:firstLine="420" w:firstLineChars="0"/>
+        <w:jc w:val="both"/>
+        <w:rPr>
+          <w:rFonts w:hint="default"/>
+          <w:b w:val="0"/>
+          <w:bCs w:val="0"/>
+          <w:sz w:val="32"/>
+          <w:szCs w:val="32"/>
+          <w:lang w:val="en-US"/>
+        </w:rPr>
+      </w:pPr>
+      <w:r>
+        <w:rPr>
+          <w:rFonts w:hint="default"/>
+          <w:b w:val="0"/>
+          <w:bCs w:val="0"/>
+          <w:sz w:val="32"/>
+          <w:szCs w:val="32"/>
+          <w:lang w:val="en-US"/>
+        </w:rPr>
+        <w:t>When specified, determines the fraction (between 0.0 and 1.0) of the total denoising process to be completed before it is intentionally prematurely terminated.</w:t>
+      </w:r>
+    </w:p>
+    <w:p>
+      <w:pPr>
+        <w:rPr>
+          <w:rFonts w:hint="default"/>
+          <w:lang w:val="en-US"/>
+        </w:rPr>
+      </w:pPr>
+    </w:p>
+    <w:p>
+      <w:pPr>
+        <w:pStyle w:val="4"/>
+        <w:bidi w:val="0"/>
+        <w:ind w:left="420" w:leftChars="0" w:firstLine="420" w:firstLineChars="0"/>
+        <w:rPr>
+          <w:rFonts w:hint="default"/>
+          <w:lang w:val="en-US"/>
+        </w:rPr>
+      </w:pPr>
+      <w:r>
+        <w:rPr>
+          <w:rFonts w:hint="default"/>
+          <w:lang w:val="en-US"/>
+        </w:rPr>
+        <w:t xml:space="preserve">guidance_scale </w:t>
+      </w:r>
+    </w:p>
+    <w:p>
+      <w:pPr>
+        <w:numPr>
+          <w:ilvl w:val="0"/>
+          <w:numId w:val="0"/>
+        </w:numPr>
+        <w:ind w:left="840" w:leftChars="0" w:firstLine="420" w:firstLineChars="0"/>
+        <w:jc w:val="both"/>
+        <w:rPr>
+          <w:rFonts w:hint="default"/>
+          <w:b w:val="0"/>
+          <w:bCs w:val="0"/>
+          <w:sz w:val="32"/>
+          <w:szCs w:val="32"/>
+          <w:lang w:val="en-US"/>
+        </w:rPr>
+      </w:pPr>
+      <w:r>
+        <w:rPr>
+          <w:rFonts w:hint="default"/>
+          <w:b w:val="0"/>
+          <w:bCs w:val="0"/>
+          <w:sz w:val="32"/>
+          <w:szCs w:val="32"/>
+          <w:lang w:val="en-US"/>
+        </w:rPr>
+        <w:t>Guidance scale as defined in Classifier-Free Diffusion Guidance.</w:t>
+      </w:r>
+    </w:p>
+    <w:p>
+      <w:pPr>
+        <w:rPr>
+          <w:rFonts w:hint="default"/>
+          <w:lang w:val="en-US"/>
+        </w:rPr>
+      </w:pPr>
+    </w:p>
+    <w:p>
+      <w:pPr>
+        <w:pStyle w:val="4"/>
+        <w:bidi w:val="0"/>
+        <w:ind w:left="420" w:leftChars="0" w:firstLine="420" w:firstLineChars="0"/>
+        <w:rPr>
+          <w:rFonts w:hint="default"/>
+          <w:lang w:val="en-US"/>
+        </w:rPr>
+      </w:pPr>
+      <w:r>
+        <w:rPr>
+          <w:rFonts w:hint="default"/>
+          <w:lang w:val="en-US"/>
+        </w:rPr>
+        <w:t xml:space="preserve">negative_prompt </w:t>
+      </w:r>
+    </w:p>
+    <w:p>
+      <w:pPr>
+        <w:numPr>
+          <w:ilvl w:val="0"/>
+          <w:numId w:val="0"/>
+        </w:numPr>
+        <w:ind w:left="840" w:leftChars="0" w:firstLine="420" w:firstLineChars="0"/>
+        <w:jc w:val="both"/>
+        <w:rPr>
+          <w:rFonts w:hint="default"/>
+          <w:b w:val="0"/>
+          <w:bCs w:val="0"/>
+          <w:sz w:val="32"/>
+          <w:szCs w:val="32"/>
+          <w:lang w:val="en-US"/>
+        </w:rPr>
+      </w:pPr>
+      <w:r>
+        <w:rPr>
+          <w:rFonts w:hint="default"/>
+          <w:b w:val="0"/>
+          <w:bCs w:val="0"/>
+          <w:sz w:val="32"/>
+          <w:szCs w:val="32"/>
+          <w:lang w:val="en-US"/>
+        </w:rPr>
+        <w:t>The prompt or prompts not to guide the image generation.</w:t>
+      </w:r>
+    </w:p>
+    <w:p>
+      <w:pPr>
+        <w:rPr>
+          <w:rFonts w:hint="default"/>
+          <w:lang w:val="en-US"/>
+        </w:rPr>
+      </w:pPr>
+    </w:p>
+    <w:p>
+      <w:pPr>
+        <w:pStyle w:val="4"/>
+        <w:bidi w:val="0"/>
+        <w:ind w:left="420" w:leftChars="0" w:firstLine="420" w:firstLineChars="0"/>
+        <w:rPr>
+          <w:rFonts w:hint="default"/>
+          <w:lang w:val="en-US"/>
+        </w:rPr>
+      </w:pPr>
+      <w:r>
+        <w:rPr>
+          <w:rFonts w:hint="default"/>
+          <w:lang w:val="en-US"/>
+        </w:rPr>
+        <w:t xml:space="preserve">negative_prompt_2 </w:t>
+      </w:r>
+    </w:p>
+    <w:p>
+      <w:pPr>
+        <w:numPr>
+          <w:ilvl w:val="0"/>
+          <w:numId w:val="0"/>
+        </w:numPr>
+        <w:ind w:left="840" w:leftChars="0" w:firstLine="420" w:firstLineChars="0"/>
+        <w:jc w:val="both"/>
+        <w:rPr>
+          <w:rFonts w:hint="default"/>
+          <w:b w:val="0"/>
+          <w:bCs w:val="0"/>
+          <w:sz w:val="32"/>
+          <w:szCs w:val="32"/>
+          <w:lang w:val="en-US"/>
+        </w:rPr>
+      </w:pPr>
+      <w:r>
+        <w:rPr>
+          <w:rFonts w:hint="default"/>
+          <w:b w:val="0"/>
+          <w:bCs w:val="0"/>
+          <w:sz w:val="32"/>
+          <w:szCs w:val="32"/>
+          <w:lang w:val="en-US"/>
+        </w:rPr>
+        <w:t>The prompt or prompts not to guide the image generation to be sent to tokenizer_2 and text_encoder_2.</w:t>
+      </w:r>
+    </w:p>
+    <w:p>
+      <w:pPr>
+        <w:rPr>
+          <w:rFonts w:hint="default"/>
+          <w:lang w:val="en-US"/>
+        </w:rPr>
+      </w:pPr>
+    </w:p>
+    <w:p>
+      <w:pPr>
+        <w:pStyle w:val="4"/>
+        <w:bidi w:val="0"/>
+        <w:ind w:left="420" w:leftChars="0" w:firstLine="420" w:firstLineChars="0"/>
+        <w:rPr>
+          <w:rFonts w:hint="default"/>
+          <w:lang w:val="en-US"/>
+        </w:rPr>
+      </w:pPr>
+      <w:r>
+        <w:rPr>
+          <w:rFonts w:hint="default"/>
+          <w:lang w:val="en-US"/>
+        </w:rPr>
+        <w:t xml:space="preserve">num_images_per_prompt </w:t>
+      </w:r>
+    </w:p>
+    <w:p>
+      <w:pPr>
+        <w:numPr>
+          <w:ilvl w:val="0"/>
+          <w:numId w:val="0"/>
+        </w:numPr>
+        <w:ind w:left="840" w:leftChars="0" w:firstLine="420" w:firstLineChars="0"/>
+        <w:jc w:val="both"/>
+        <w:rPr>
+          <w:rFonts w:hint="default"/>
+          <w:b w:val="0"/>
+          <w:bCs w:val="0"/>
+          <w:sz w:val="32"/>
+          <w:szCs w:val="32"/>
+          <w:lang w:val="en-US"/>
+        </w:rPr>
+      </w:pPr>
+      <w:r>
+        <w:rPr>
+          <w:rFonts w:hint="default"/>
+          <w:b w:val="0"/>
+          <w:bCs w:val="0"/>
+          <w:sz w:val="32"/>
+          <w:szCs w:val="32"/>
+          <w:lang w:val="en-US"/>
+        </w:rPr>
+        <w:t>The number of images to generate per prompt.</w:t>
+      </w:r>
+    </w:p>
+    <w:p>
+      <w:pPr>
+        <w:rPr>
+          <w:rFonts w:hint="default"/>
+          <w:lang w:val="en-US"/>
+        </w:rPr>
+      </w:pPr>
+    </w:p>
+    <w:p>
+      <w:pPr>
+        <w:pStyle w:val="4"/>
+        <w:bidi w:val="0"/>
+        <w:ind w:left="420" w:leftChars="0" w:firstLine="420" w:firstLineChars="0"/>
+        <w:rPr>
+          <w:rFonts w:hint="default"/>
+          <w:lang w:val="en-US"/>
+        </w:rPr>
+      </w:pPr>
+      <w:r>
+        <w:rPr>
+          <w:rFonts w:hint="default"/>
+          <w:lang w:val="en-US"/>
+        </w:rPr>
+        <w:t xml:space="preserve">eta </w:t>
+      </w:r>
+    </w:p>
+    <w:p>
+      <w:pPr>
+        <w:numPr>
+          <w:ilvl w:val="0"/>
+          <w:numId w:val="0"/>
+        </w:numPr>
+        <w:ind w:left="840" w:leftChars="0" w:firstLine="420" w:firstLineChars="0"/>
+        <w:jc w:val="both"/>
+        <w:rPr>
+          <w:rFonts w:hint="default"/>
+          <w:b w:val="0"/>
+          <w:bCs w:val="0"/>
+          <w:sz w:val="32"/>
+          <w:szCs w:val="32"/>
+          <w:lang w:val="en-US"/>
+        </w:rPr>
+      </w:pPr>
+      <w:r>
+        <w:rPr>
+          <w:rFonts w:hint="default"/>
+          <w:b w:val="0"/>
+          <w:bCs w:val="0"/>
+          <w:sz w:val="32"/>
+          <w:szCs w:val="32"/>
+          <w:lang w:val="en-US"/>
+        </w:rPr>
+        <w:t>Corresponds to parameter eta (η) in the DDIM paper.</w:t>
+      </w:r>
+    </w:p>
+    <w:p>
+      <w:pPr>
+        <w:rPr>
+          <w:rFonts w:hint="default"/>
+          <w:lang w:val="en-US"/>
+        </w:rPr>
+      </w:pPr>
+    </w:p>
+    <w:p>
+      <w:pPr>
+        <w:pStyle w:val="4"/>
+        <w:bidi w:val="0"/>
+        <w:ind w:left="420" w:leftChars="0" w:firstLine="420" w:firstLineChars="0"/>
+        <w:rPr>
+          <w:rFonts w:hint="default"/>
+          <w:lang w:val="en-US"/>
+        </w:rPr>
+      </w:pPr>
+      <w:r>
+        <w:rPr>
+          <w:rFonts w:hint="default"/>
+          <w:lang w:val="en-US"/>
+        </w:rPr>
+        <w:t xml:space="preserve">generator </w:t>
+      </w:r>
+    </w:p>
+    <w:p>
+      <w:pPr>
+        <w:numPr>
+          <w:ilvl w:val="0"/>
+          <w:numId w:val="0"/>
+        </w:numPr>
+        <w:ind w:left="840" w:leftChars="0" w:firstLine="420" w:firstLineChars="0"/>
+        <w:jc w:val="both"/>
+        <w:rPr>
+          <w:rFonts w:hint="default"/>
+          <w:b w:val="0"/>
+          <w:bCs w:val="0"/>
+          <w:sz w:val="32"/>
+          <w:szCs w:val="32"/>
+          <w:lang w:val="en-US"/>
+        </w:rPr>
+      </w:pPr>
+      <w:r>
+        <w:rPr>
+          <w:rFonts w:hint="default"/>
+          <w:b w:val="0"/>
+          <w:bCs w:val="0"/>
+          <w:sz w:val="32"/>
+          <w:szCs w:val="32"/>
+          <w:lang w:val="en-US"/>
+        </w:rPr>
+        <w:t>One or a list of torch generator(s) to make generation deterministic.</w:t>
+      </w:r>
+    </w:p>
+    <w:p>
+      <w:pPr>
+        <w:rPr>
+          <w:rFonts w:hint="default"/>
+          <w:lang w:val="en-US"/>
+        </w:rPr>
+      </w:pPr>
+    </w:p>
+    <w:p>
+      <w:pPr>
+        <w:pStyle w:val="4"/>
+        <w:bidi w:val="0"/>
+        <w:ind w:left="420" w:leftChars="0" w:firstLine="420" w:firstLineChars="0"/>
+        <w:rPr>
+          <w:rFonts w:hint="default"/>
+          <w:lang w:val="en-US"/>
+        </w:rPr>
+      </w:pPr>
+      <w:r>
+        <w:rPr>
+          <w:rFonts w:hint="default"/>
+          <w:lang w:val="en-US"/>
+        </w:rPr>
+        <w:t xml:space="preserve">latents </w:t>
+      </w:r>
+    </w:p>
+    <w:p>
+      <w:pPr>
+        <w:numPr>
+          <w:ilvl w:val="0"/>
+          <w:numId w:val="0"/>
+        </w:numPr>
+        <w:ind w:left="840" w:leftChars="0" w:firstLine="420" w:firstLineChars="0"/>
+        <w:jc w:val="both"/>
+        <w:rPr>
+          <w:rFonts w:hint="default"/>
+          <w:b w:val="0"/>
+          <w:bCs w:val="0"/>
+          <w:sz w:val="32"/>
+          <w:szCs w:val="32"/>
+          <w:lang w:val="en-US"/>
+        </w:rPr>
+      </w:pPr>
+      <w:r>
+        <w:rPr>
+          <w:rFonts w:hint="default"/>
+          <w:b w:val="0"/>
+          <w:bCs w:val="0"/>
+          <w:sz w:val="32"/>
+          <w:szCs w:val="32"/>
+          <w:lang w:val="en-US"/>
+        </w:rPr>
+        <w:t>Pre-generated noisy latents, sampled from a Gaussian distribution, to be used as inputs for image generation.</w:t>
+      </w:r>
+    </w:p>
+    <w:p>
+      <w:pPr>
+        <w:rPr>
+          <w:rFonts w:hint="default"/>
+          <w:lang w:val="en-US"/>
+        </w:rPr>
+      </w:pPr>
+    </w:p>
+    <w:p>
+      <w:pPr>
+        <w:pStyle w:val="4"/>
+        <w:bidi w:val="0"/>
+        <w:ind w:left="420" w:leftChars="0" w:firstLine="420" w:firstLineChars="0"/>
+        <w:rPr>
+          <w:rFonts w:hint="default"/>
+          <w:lang w:val="en-US"/>
+        </w:rPr>
+      </w:pPr>
+      <w:r>
+        <w:rPr>
+          <w:rFonts w:hint="default"/>
+          <w:lang w:val="en-US"/>
+        </w:rPr>
+        <w:t xml:space="preserve">prompt_embeds </w:t>
+      </w:r>
+    </w:p>
+    <w:p>
+      <w:pPr>
+        <w:numPr>
+          <w:ilvl w:val="0"/>
+          <w:numId w:val="0"/>
+        </w:numPr>
+        <w:ind w:left="840" w:leftChars="0" w:firstLine="420" w:firstLineChars="0"/>
+        <w:jc w:val="both"/>
+        <w:rPr>
+          <w:rFonts w:hint="default"/>
+          <w:b w:val="0"/>
+          <w:bCs w:val="0"/>
+          <w:sz w:val="32"/>
+          <w:szCs w:val="32"/>
+          <w:lang w:val="en-US"/>
+        </w:rPr>
+      </w:pPr>
+      <w:r>
+        <w:rPr>
+          <w:rFonts w:hint="default"/>
+          <w:b w:val="0"/>
+          <w:bCs w:val="0"/>
+          <w:sz w:val="32"/>
+          <w:szCs w:val="32"/>
+          <w:lang w:val="en-US"/>
+        </w:rPr>
+        <w:t>Pre-generated text embeddings. Can be used to easily tweak text inputs, e.g. prompt weighting.</w:t>
+      </w:r>
+    </w:p>
+    <w:p>
+      <w:pPr>
+        <w:rPr>
+          <w:rFonts w:hint="default"/>
+          <w:lang w:val="en-US"/>
+        </w:rPr>
+      </w:pPr>
+    </w:p>
+    <w:p>
+      <w:pPr>
+        <w:pStyle w:val="4"/>
+        <w:bidi w:val="0"/>
+        <w:ind w:left="420" w:leftChars="0" w:firstLine="420" w:firstLineChars="0"/>
+        <w:rPr>
+          <w:rFonts w:hint="default"/>
+          <w:lang w:val="en-US"/>
+        </w:rPr>
+      </w:pPr>
+      <w:r>
+        <w:rPr>
+          <w:rFonts w:hint="default"/>
+          <w:lang w:val="en-US"/>
+        </w:rPr>
+        <w:t xml:space="preserve">negative_prompt_embeds </w:t>
+      </w:r>
+    </w:p>
+    <w:p>
+      <w:pPr>
+        <w:numPr>
+          <w:ilvl w:val="0"/>
+          <w:numId w:val="0"/>
+        </w:numPr>
+        <w:ind w:left="840" w:leftChars="0" w:firstLine="420" w:firstLineChars="0"/>
+        <w:jc w:val="both"/>
+        <w:rPr>
+          <w:rFonts w:hint="default"/>
+          <w:b w:val="0"/>
+          <w:bCs w:val="0"/>
+          <w:sz w:val="32"/>
+          <w:szCs w:val="32"/>
+          <w:lang w:val="en-US"/>
+        </w:rPr>
+      </w:pPr>
+      <w:r>
+        <w:rPr>
+          <w:rFonts w:hint="default"/>
+          <w:b w:val="0"/>
+          <w:bCs w:val="0"/>
+          <w:sz w:val="32"/>
+          <w:szCs w:val="32"/>
+          <w:lang w:val="en-US"/>
+        </w:rPr>
+        <w:t xml:space="preserve">Pre-generated negative text embeddings. </w:t>
+      </w:r>
+    </w:p>
+    <w:p>
+      <w:pPr>
+        <w:rPr>
+          <w:rFonts w:hint="default"/>
+          <w:lang w:val="en-US"/>
+        </w:rPr>
+      </w:pPr>
+    </w:p>
+    <w:p>
+      <w:pPr>
+        <w:pStyle w:val="4"/>
+        <w:bidi w:val="0"/>
+        <w:ind w:left="420" w:leftChars="0" w:firstLine="420" w:firstLineChars="0"/>
+        <w:rPr>
+          <w:rFonts w:hint="default"/>
+          <w:lang w:val="en-US"/>
+        </w:rPr>
+      </w:pPr>
+      <w:r>
+        <w:rPr>
+          <w:rFonts w:hint="default"/>
+          <w:lang w:val="en-US"/>
+        </w:rPr>
+        <w:t xml:space="preserve">pooled_prompt_embeds </w:t>
+      </w:r>
+    </w:p>
+    <w:p>
+      <w:pPr>
+        <w:numPr>
+          <w:ilvl w:val="0"/>
+          <w:numId w:val="0"/>
+        </w:numPr>
+        <w:ind w:left="840" w:leftChars="0" w:firstLine="420" w:firstLineChars="0"/>
+        <w:jc w:val="both"/>
+        <w:rPr>
+          <w:rFonts w:hint="default"/>
+          <w:b w:val="0"/>
+          <w:bCs w:val="0"/>
+          <w:sz w:val="32"/>
+          <w:szCs w:val="32"/>
+          <w:lang w:val="en-US"/>
+        </w:rPr>
+      </w:pPr>
+      <w:r>
+        <w:rPr>
+          <w:rFonts w:hint="default"/>
+          <w:b w:val="0"/>
+          <w:bCs w:val="0"/>
+          <w:sz w:val="32"/>
+          <w:szCs w:val="32"/>
+          <w:lang w:val="en-US"/>
+        </w:rPr>
+        <w:t>Pre-generated pooled text embeddings. Can be used to easily tweak text inputs, e.g. prompt weighting.</w:t>
+      </w:r>
+    </w:p>
+    <w:p>
+      <w:pPr>
+        <w:rPr>
+          <w:rFonts w:hint="default"/>
+          <w:lang w:val="en-US"/>
+        </w:rPr>
+      </w:pPr>
+    </w:p>
+    <w:p>
+      <w:pPr>
+        <w:pStyle w:val="4"/>
+        <w:bidi w:val="0"/>
+        <w:ind w:left="420" w:leftChars="0" w:firstLine="420" w:firstLineChars="0"/>
+        <w:rPr>
+          <w:rFonts w:hint="default"/>
+          <w:lang w:val="en-US"/>
+        </w:rPr>
+      </w:pPr>
+      <w:r>
+        <w:rPr>
+          <w:rFonts w:hint="default"/>
+          <w:lang w:val="en-US"/>
+        </w:rPr>
+        <w:t xml:space="preserve">negative_pooled_prompt_embeds </w:t>
+      </w:r>
+    </w:p>
+    <w:p>
+      <w:pPr>
+        <w:numPr>
+          <w:ilvl w:val="0"/>
+          <w:numId w:val="0"/>
+        </w:numPr>
+        <w:ind w:left="840" w:leftChars="0" w:firstLine="420" w:firstLineChars="0"/>
+        <w:jc w:val="both"/>
+        <w:rPr>
+          <w:rFonts w:hint="default"/>
+          <w:b w:val="0"/>
+          <w:bCs w:val="0"/>
+          <w:sz w:val="32"/>
+          <w:szCs w:val="32"/>
+          <w:lang w:val="en-US"/>
+        </w:rPr>
+      </w:pPr>
+      <w:r>
+        <w:rPr>
+          <w:rFonts w:hint="default"/>
+          <w:b w:val="0"/>
+          <w:bCs w:val="0"/>
+          <w:sz w:val="32"/>
+          <w:szCs w:val="32"/>
+          <w:lang w:val="en-US"/>
+        </w:rPr>
+        <w:t>Pre-generated negative pooled text embeddings.</w:t>
+      </w:r>
+    </w:p>
+    <w:p>
+      <w:pPr>
+        <w:rPr>
+          <w:rFonts w:hint="default"/>
+          <w:lang w:val="en-US"/>
+        </w:rPr>
+      </w:pPr>
+    </w:p>
+    <w:p>
+      <w:pPr>
+        <w:pStyle w:val="4"/>
+        <w:bidi w:val="0"/>
+        <w:ind w:left="420" w:leftChars="0" w:firstLine="420" w:firstLineChars="0"/>
+        <w:rPr>
+          <w:rFonts w:hint="default"/>
+          <w:lang w:val="en-US"/>
+        </w:rPr>
+      </w:pPr>
+      <w:r>
+        <w:rPr>
+          <w:rFonts w:hint="default"/>
+          <w:lang w:val="en-US"/>
+        </w:rPr>
+        <w:t xml:space="preserve">output_type </w:t>
+      </w:r>
+    </w:p>
+    <w:p>
+      <w:pPr>
+        <w:numPr>
+          <w:ilvl w:val="0"/>
+          <w:numId w:val="0"/>
+        </w:numPr>
+        <w:ind w:left="840" w:leftChars="0" w:firstLine="420" w:firstLineChars="0"/>
+        <w:jc w:val="both"/>
+        <w:rPr>
+          <w:rFonts w:hint="default"/>
+          <w:b w:val="0"/>
+          <w:bCs w:val="0"/>
+          <w:sz w:val="32"/>
+          <w:szCs w:val="32"/>
+          <w:lang w:val="en-US"/>
+        </w:rPr>
+      </w:pPr>
+      <w:r>
+        <w:rPr>
+          <w:rFonts w:hint="default"/>
+          <w:b w:val="0"/>
+          <w:bCs w:val="0"/>
+          <w:sz w:val="32"/>
+          <w:szCs w:val="32"/>
+          <w:lang w:val="en-US"/>
+        </w:rPr>
+        <w:t xml:space="preserve">The output format of the generate image. </w:t>
+      </w:r>
+    </w:p>
+    <w:p>
+      <w:pPr>
+        <w:pStyle w:val="4"/>
+        <w:bidi w:val="0"/>
+        <w:ind w:left="420" w:leftChars="0" w:firstLine="420" w:firstLineChars="0"/>
+        <w:rPr>
+          <w:rFonts w:hint="default"/>
+          <w:lang w:val="en-US"/>
+        </w:rPr>
+      </w:pPr>
+      <w:r>
+        <w:rPr>
+          <w:rFonts w:hint="default"/>
+          <w:lang w:val="en-US"/>
+        </w:rPr>
+        <w:t xml:space="preserve">return_dict </w:t>
+      </w:r>
+    </w:p>
+    <w:p>
+      <w:pPr>
+        <w:ind w:left="840" w:leftChars="0" w:firstLine="420" w:firstLineChars="0"/>
+        <w:rPr>
+          <w:rFonts w:hint="default"/>
+          <w:lang w:val="en-US"/>
+        </w:rPr>
+      </w:pPr>
+      <w:r>
+        <w:rPr>
+          <w:rFonts w:hint="default"/>
+          <w:b w:val="0"/>
+          <w:bCs w:val="0"/>
+          <w:sz w:val="32"/>
+          <w:szCs w:val="32"/>
+          <w:lang w:val="en-US"/>
+        </w:rPr>
+        <w:t>Whether or not to return a ~pipelines.stable_diffusion.StableDiffusionXLPipelineOutput instead of a plain tuple.</w:t>
+      </w:r>
+    </w:p>
+    <w:p>
+      <w:pPr>
+        <w:pStyle w:val="4"/>
+        <w:bidi w:val="0"/>
+        <w:ind w:left="420" w:leftChars="0" w:firstLine="420" w:firstLineChars="0"/>
+        <w:rPr>
+          <w:rFonts w:hint="default"/>
+          <w:lang w:val="en-US"/>
+        </w:rPr>
+      </w:pPr>
+      <w:r>
+        <w:rPr>
+          <w:rFonts w:hint="default"/>
+          <w:lang w:val="en-US"/>
+        </w:rPr>
+        <w:t xml:space="preserve">cross_attention_kwargs </w:t>
+      </w:r>
+    </w:p>
+    <w:p>
+      <w:pPr>
+        <w:numPr>
+          <w:ilvl w:val="0"/>
+          <w:numId w:val="0"/>
+        </w:numPr>
+        <w:ind w:left="840" w:leftChars="0" w:firstLine="420" w:firstLineChars="0"/>
+        <w:jc w:val="both"/>
+        <w:rPr>
+          <w:rFonts w:hint="default"/>
+          <w:b w:val="0"/>
+          <w:bCs w:val="0"/>
+          <w:sz w:val="32"/>
+          <w:szCs w:val="32"/>
+          <w:lang w:val="en-US"/>
+        </w:rPr>
+      </w:pPr>
+      <w:r>
+        <w:rPr>
+          <w:rFonts w:hint="default"/>
+          <w:b w:val="0"/>
+          <w:bCs w:val="0"/>
+          <w:sz w:val="32"/>
+          <w:szCs w:val="32"/>
+          <w:lang w:val="en-US"/>
+        </w:rPr>
+        <w:t>A kwargs dictionary that if specified is passed along to the AttentionProcessor as defined under self.processor in diffusers.models.attention_processor.</w:t>
+      </w:r>
+    </w:p>
+    <w:p>
+      <w:pPr>
+        <w:rPr>
+          <w:rFonts w:hint="default"/>
+          <w:lang w:val="en-US"/>
+        </w:rPr>
+      </w:pPr>
+    </w:p>
+    <w:p>
+      <w:pPr>
+        <w:pStyle w:val="4"/>
+        <w:bidi w:val="0"/>
+        <w:ind w:left="420" w:leftChars="0" w:firstLine="420" w:firstLineChars="0"/>
+        <w:rPr>
+          <w:rFonts w:hint="default"/>
+          <w:lang w:val="en-US"/>
+        </w:rPr>
+      </w:pPr>
+      <w:r>
+        <w:rPr>
+          <w:rFonts w:hint="default"/>
+          <w:lang w:val="en-US"/>
+        </w:rPr>
+        <w:t xml:space="preserve">guidance_rescale </w:t>
+      </w:r>
+    </w:p>
+    <w:p>
+      <w:pPr>
+        <w:numPr>
+          <w:ilvl w:val="0"/>
+          <w:numId w:val="0"/>
+        </w:numPr>
+        <w:ind w:left="840" w:leftChars="0" w:firstLine="420" w:firstLineChars="0"/>
+        <w:jc w:val="both"/>
+        <w:rPr>
+          <w:rFonts w:hint="default"/>
+          <w:b w:val="0"/>
+          <w:bCs w:val="0"/>
+          <w:sz w:val="32"/>
+          <w:szCs w:val="32"/>
+          <w:lang w:val="en-US"/>
+        </w:rPr>
+      </w:pPr>
+      <w:r>
+        <w:rPr>
+          <w:rFonts w:hint="default"/>
+          <w:b w:val="0"/>
+          <w:bCs w:val="0"/>
+          <w:sz w:val="32"/>
+          <w:szCs w:val="32"/>
+          <w:lang w:val="en-US"/>
+        </w:rPr>
+        <w:t>Guidance rescale factor proposed by Common Diffusion Noise Schedules and Sample Steps are Flawed guidance_scale is defined as φ in equation 16.</w:t>
+      </w:r>
+    </w:p>
+    <w:p>
+      <w:pPr>
+        <w:rPr>
+          <w:rFonts w:hint="default"/>
+          <w:lang w:val="en-US"/>
+        </w:rPr>
+      </w:pPr>
+    </w:p>
+    <w:p>
+      <w:pPr>
+        <w:pStyle w:val="4"/>
+        <w:bidi w:val="0"/>
+        <w:ind w:left="420" w:leftChars="0" w:firstLine="420" w:firstLineChars="0"/>
+        <w:rPr>
+          <w:rFonts w:hint="default"/>
+          <w:lang w:val="en-US"/>
+        </w:rPr>
+      </w:pPr>
+      <w:r>
+        <w:rPr>
+          <w:rFonts w:hint="default"/>
+          <w:lang w:val="en-US"/>
+        </w:rPr>
+        <w:t xml:space="preserve">original_size </w:t>
+      </w:r>
+    </w:p>
+    <w:p>
+      <w:pPr>
+        <w:numPr>
+          <w:ilvl w:val="0"/>
+          <w:numId w:val="0"/>
+        </w:numPr>
+        <w:ind w:left="840" w:leftChars="0" w:firstLine="420" w:firstLineChars="0"/>
+        <w:jc w:val="both"/>
+        <w:rPr>
+          <w:rFonts w:hint="default"/>
+          <w:b w:val="0"/>
+          <w:bCs w:val="0"/>
+          <w:sz w:val="32"/>
+          <w:szCs w:val="32"/>
+          <w:lang w:val="en-US"/>
+        </w:rPr>
+      </w:pPr>
+      <w:r>
+        <w:rPr>
+          <w:rFonts w:hint="default"/>
+          <w:b w:val="0"/>
+          <w:bCs w:val="0"/>
+          <w:sz w:val="32"/>
+          <w:szCs w:val="32"/>
+          <w:lang w:val="en-US"/>
+        </w:rPr>
+        <w:t>If original_size is not the same as target_size the image will appear to be down- or upsampled.</w:t>
+      </w:r>
+    </w:p>
+    <w:p>
+      <w:pPr>
+        <w:rPr>
+          <w:rFonts w:hint="default"/>
+          <w:lang w:val="en-US"/>
+        </w:rPr>
+      </w:pPr>
+    </w:p>
+    <w:p>
+      <w:pPr>
+        <w:pStyle w:val="4"/>
+        <w:bidi w:val="0"/>
+        <w:ind w:left="420" w:leftChars="0" w:firstLine="420" w:firstLineChars="0"/>
+        <w:rPr>
+          <w:rFonts w:hint="default"/>
+          <w:lang w:val="en-US"/>
+        </w:rPr>
+      </w:pPr>
+      <w:r>
+        <w:rPr>
+          <w:rFonts w:hint="default"/>
+          <w:lang w:val="en-US"/>
+        </w:rPr>
+        <w:t xml:space="preserve">crops_coords_top_left </w:t>
+      </w:r>
+    </w:p>
+    <w:p>
+      <w:pPr>
+        <w:numPr>
+          <w:ilvl w:val="0"/>
+          <w:numId w:val="0"/>
+        </w:numPr>
+        <w:ind w:left="840" w:leftChars="0" w:firstLine="420" w:firstLineChars="0"/>
+        <w:jc w:val="both"/>
+        <w:rPr>
+          <w:rFonts w:hint="default"/>
+          <w:b w:val="0"/>
+          <w:bCs w:val="0"/>
+          <w:sz w:val="32"/>
+          <w:szCs w:val="32"/>
+          <w:lang w:val="en-US"/>
+        </w:rPr>
+      </w:pPr>
+      <w:r>
+        <w:rPr>
+          <w:rFonts w:hint="default"/>
+          <w:b w:val="0"/>
+          <w:bCs w:val="0"/>
+          <w:sz w:val="32"/>
+          <w:szCs w:val="32"/>
+          <w:lang w:val="en-US"/>
+        </w:rPr>
+        <w:t>crops_coords_top_left can be used to generate an image that appears to be “cropped” from the position crops_coords_top_left downwards.</w:t>
+      </w:r>
+    </w:p>
+    <w:p>
+      <w:pPr>
+        <w:rPr>
+          <w:rFonts w:hint="default"/>
+          <w:lang w:val="en-US"/>
+        </w:rPr>
+      </w:pPr>
+    </w:p>
+    <w:p>
+      <w:pPr>
+        <w:pStyle w:val="4"/>
+        <w:bidi w:val="0"/>
+        <w:ind w:left="420" w:leftChars="0" w:firstLine="420" w:firstLineChars="0"/>
+        <w:rPr>
+          <w:rFonts w:hint="default"/>
+          <w:lang w:val="en-US"/>
+        </w:rPr>
+      </w:pPr>
+      <w:r>
+        <w:rPr>
+          <w:rFonts w:hint="default"/>
+          <w:lang w:val="en-US"/>
+        </w:rPr>
+        <w:t xml:space="preserve">target_size </w:t>
+      </w:r>
+    </w:p>
+    <w:p>
+      <w:pPr>
+        <w:numPr>
+          <w:ilvl w:val="0"/>
+          <w:numId w:val="0"/>
+        </w:numPr>
+        <w:ind w:left="840" w:leftChars="0" w:firstLine="420" w:firstLineChars="0"/>
+        <w:jc w:val="both"/>
+        <w:rPr>
+          <w:rFonts w:hint="default"/>
+          <w:b w:val="0"/>
+          <w:bCs w:val="0"/>
+          <w:sz w:val="32"/>
+          <w:szCs w:val="32"/>
+          <w:lang w:val="en-US"/>
+        </w:rPr>
+      </w:pPr>
+      <w:r>
+        <w:rPr>
+          <w:rFonts w:hint="default"/>
+          <w:b w:val="0"/>
+          <w:bCs w:val="0"/>
+          <w:sz w:val="32"/>
+          <w:szCs w:val="32"/>
+          <w:lang w:val="en-US"/>
+        </w:rPr>
+        <w:t>For most cases, target_size should be set to the desired height and width of the generated image.</w:t>
+      </w:r>
+    </w:p>
+    <w:p>
+      <w:pPr>
+        <w:rPr>
+          <w:rFonts w:hint="default"/>
+          <w:lang w:val="en-US"/>
+        </w:rPr>
+      </w:pPr>
+    </w:p>
+    <w:p>
+      <w:pPr>
+        <w:pStyle w:val="4"/>
+        <w:bidi w:val="0"/>
+        <w:ind w:left="420" w:leftChars="0" w:firstLine="420" w:firstLineChars="0"/>
+        <w:rPr>
+          <w:rFonts w:hint="default"/>
+          <w:lang w:val="en-US"/>
+        </w:rPr>
+      </w:pPr>
+      <w:r>
+        <w:rPr>
+          <w:rFonts w:hint="default"/>
+          <w:lang w:val="en-US"/>
+        </w:rPr>
+        <w:t xml:space="preserve">negative_original_size </w:t>
+      </w:r>
+    </w:p>
+    <w:p>
+      <w:pPr>
+        <w:numPr>
+          <w:ilvl w:val="0"/>
+          <w:numId w:val="0"/>
+        </w:numPr>
+        <w:ind w:left="840" w:leftChars="0" w:firstLine="420" w:firstLineChars="0"/>
+        <w:jc w:val="both"/>
+        <w:rPr>
+          <w:rFonts w:hint="default"/>
+          <w:b w:val="0"/>
+          <w:bCs w:val="0"/>
+          <w:sz w:val="32"/>
+          <w:szCs w:val="32"/>
+          <w:lang w:val="en-US"/>
+        </w:rPr>
+      </w:pPr>
+      <w:r>
+        <w:rPr>
+          <w:rFonts w:hint="default"/>
+          <w:b w:val="0"/>
+          <w:bCs w:val="0"/>
+          <w:sz w:val="32"/>
+          <w:szCs w:val="32"/>
+          <w:lang w:val="en-US"/>
+        </w:rPr>
+        <w:t>To negatively condition the generation process based on a specific image resolution.</w:t>
+      </w:r>
+    </w:p>
+    <w:p>
+      <w:pPr>
+        <w:rPr>
+          <w:rFonts w:hint="default"/>
+          <w:lang w:val="en-US"/>
+        </w:rPr>
+      </w:pPr>
+    </w:p>
+    <w:p>
+      <w:pPr>
+        <w:pStyle w:val="4"/>
+        <w:bidi w:val="0"/>
+        <w:ind w:left="420" w:leftChars="0" w:firstLine="420" w:firstLineChars="0"/>
+        <w:rPr>
+          <w:rFonts w:hint="default"/>
+          <w:lang w:val="en-US"/>
+        </w:rPr>
+      </w:pPr>
+      <w:r>
+        <w:rPr>
+          <w:rFonts w:hint="default"/>
+          <w:lang w:val="en-US"/>
+        </w:rPr>
+        <w:t xml:space="preserve">negative_crops_coords_top_left </w:t>
+      </w:r>
+    </w:p>
+    <w:p>
+      <w:pPr>
+        <w:numPr>
+          <w:ilvl w:val="0"/>
+          <w:numId w:val="0"/>
+        </w:numPr>
+        <w:ind w:left="840" w:leftChars="0" w:firstLine="420" w:firstLineChars="0"/>
+        <w:jc w:val="both"/>
+        <w:rPr>
+          <w:rFonts w:hint="default"/>
+          <w:b w:val="0"/>
+          <w:bCs w:val="0"/>
+          <w:sz w:val="32"/>
+          <w:szCs w:val="32"/>
+          <w:lang w:val="en-US"/>
+        </w:rPr>
+      </w:pPr>
+      <w:r>
+        <w:rPr>
+          <w:rFonts w:hint="default"/>
+          <w:b w:val="0"/>
+          <w:bCs w:val="0"/>
+          <w:sz w:val="32"/>
+          <w:szCs w:val="32"/>
+          <w:lang w:val="en-US"/>
+        </w:rPr>
+        <w:t>To negatively condition the generation process based on a specific crop coordinates.</w:t>
+      </w:r>
+    </w:p>
+    <w:p>
+      <w:pPr>
+        <w:rPr>
+          <w:rFonts w:hint="default"/>
+          <w:lang w:val="en-US"/>
+        </w:rPr>
+      </w:pPr>
+    </w:p>
+    <w:p>
+      <w:pPr>
+        <w:pStyle w:val="4"/>
+        <w:bidi w:val="0"/>
+        <w:ind w:left="420" w:leftChars="0" w:firstLine="420" w:firstLineChars="0"/>
+        <w:rPr>
+          <w:rFonts w:hint="default"/>
+          <w:lang w:val="en-US"/>
+        </w:rPr>
+      </w:pPr>
+      <w:r>
+        <w:rPr>
+          <w:rFonts w:hint="default"/>
+          <w:lang w:val="en-US"/>
+        </w:rPr>
+        <w:t xml:space="preserve">negative_target_size </w:t>
+      </w:r>
+    </w:p>
+    <w:p>
+      <w:pPr>
+        <w:numPr>
+          <w:ilvl w:val="0"/>
+          <w:numId w:val="0"/>
+        </w:numPr>
+        <w:ind w:left="840" w:leftChars="0" w:firstLine="420" w:firstLineChars="0"/>
+        <w:jc w:val="both"/>
+        <w:rPr>
+          <w:rFonts w:hint="default"/>
+          <w:b w:val="0"/>
+          <w:bCs w:val="0"/>
+          <w:sz w:val="32"/>
+          <w:szCs w:val="32"/>
+          <w:lang w:val="en-US"/>
+        </w:rPr>
+      </w:pPr>
+      <w:r>
+        <w:rPr>
+          <w:rFonts w:hint="default"/>
+          <w:b w:val="0"/>
+          <w:bCs w:val="0"/>
+          <w:sz w:val="32"/>
+          <w:szCs w:val="32"/>
+          <w:lang w:val="en-US"/>
+        </w:rPr>
+        <w:t>To negatively condition the generation process based on a target image resolution.</w:t>
+      </w:r>
+    </w:p>
+    <w:p>
+      <w:pPr>
+        <w:rPr>
+          <w:rFonts w:hint="default"/>
+          <w:lang w:val="en-US"/>
+        </w:rPr>
+      </w:pPr>
+    </w:p>
+    <w:p>
+      <w:pPr>
+        <w:pStyle w:val="4"/>
+        <w:bidi w:val="0"/>
+        <w:ind w:left="420" w:leftChars="0" w:firstLine="420" w:firstLineChars="0"/>
+        <w:rPr>
+          <w:rFonts w:hint="default"/>
+          <w:lang w:val="en-US"/>
+        </w:rPr>
+      </w:pPr>
+      <w:r>
+        <w:rPr>
+          <w:rFonts w:hint="default"/>
+          <w:lang w:val="en-US"/>
+        </w:rPr>
+        <w:t xml:space="preserve">aesthetic_score </w:t>
+      </w:r>
+    </w:p>
+    <w:p>
+      <w:pPr>
+        <w:numPr>
+          <w:ilvl w:val="0"/>
+          <w:numId w:val="0"/>
+        </w:numPr>
+        <w:ind w:left="840" w:leftChars="0" w:firstLine="420" w:firstLineChars="0"/>
+        <w:jc w:val="both"/>
+        <w:rPr>
+          <w:rFonts w:hint="default"/>
+          <w:b w:val="0"/>
+          <w:bCs w:val="0"/>
+          <w:sz w:val="32"/>
+          <w:szCs w:val="32"/>
+          <w:lang w:val="en-US"/>
+        </w:rPr>
+      </w:pPr>
+      <w:r>
+        <w:rPr>
+          <w:rFonts w:hint="default"/>
+          <w:b w:val="0"/>
+          <w:bCs w:val="0"/>
+          <w:sz w:val="32"/>
+          <w:szCs w:val="32"/>
+          <w:lang w:val="en-US"/>
+        </w:rPr>
+        <w:t>Used to simulate an aesthetic score of the generated image by influencing the positive text condition.</w:t>
+      </w:r>
+    </w:p>
+    <w:p>
+      <w:pPr>
+        <w:rPr>
+          <w:rFonts w:hint="default"/>
+          <w:lang w:val="en-US"/>
+        </w:rPr>
+      </w:pPr>
+    </w:p>
+    <w:p>
+      <w:pPr>
+        <w:pStyle w:val="4"/>
+        <w:bidi w:val="0"/>
+        <w:ind w:left="420" w:leftChars="0" w:firstLine="420" w:firstLineChars="0"/>
+        <w:rPr>
+          <w:rFonts w:hint="default"/>
+          <w:lang w:val="en-US"/>
+        </w:rPr>
+      </w:pPr>
+      <w:r>
+        <w:rPr>
+          <w:rFonts w:hint="default"/>
+          <w:lang w:val="en-US"/>
+        </w:rPr>
+        <w:t xml:space="preserve">negative_aesthetic_score </w:t>
+      </w:r>
+    </w:p>
+    <w:p>
+      <w:pPr>
+        <w:numPr>
+          <w:ilvl w:val="0"/>
+          <w:numId w:val="0"/>
+        </w:numPr>
+        <w:ind w:left="840" w:leftChars="0" w:firstLine="420" w:firstLineChars="0"/>
+        <w:jc w:val="both"/>
+        <w:rPr>
+          <w:rFonts w:hint="default"/>
+          <w:b w:val="0"/>
+          <w:bCs w:val="0"/>
+          <w:sz w:val="32"/>
+          <w:szCs w:val="32"/>
+          <w:lang w:val="en-US"/>
+        </w:rPr>
+      </w:pPr>
+      <w:r>
+        <w:rPr>
+          <w:rFonts w:hint="default"/>
+          <w:b w:val="0"/>
+          <w:bCs w:val="0"/>
+          <w:sz w:val="32"/>
+          <w:szCs w:val="32"/>
+          <w:lang w:val="en-US"/>
+        </w:rPr>
+        <w:t>Part of SDXL’s micro-conditioning as explained in section2.2of https://huggingface.co/papers/2307.01952.</w:t>
+      </w:r>
+    </w:p>
+    <w:p>
+      <w:pPr>
+        <w:rPr>
+          <w:rFonts w:hint="default"/>
+          <w:lang w:val="en-US"/>
+        </w:rPr>
+      </w:pPr>
+    </w:p>
+    <w:p>
+      <w:pPr>
+        <w:pStyle w:val="4"/>
+        <w:bidi w:val="0"/>
+        <w:ind w:left="420" w:leftChars="0" w:firstLine="420" w:firstLineChars="0"/>
+        <w:rPr>
+          <w:rFonts w:hint="default"/>
+          <w:lang w:val="en-US"/>
+        </w:rPr>
+      </w:pPr>
+      <w:r>
+        <w:rPr>
+          <w:rFonts w:hint="default"/>
+          <w:lang w:val="en-US"/>
+        </w:rPr>
+        <w:t xml:space="preserve">clip_skip </w:t>
+      </w:r>
+    </w:p>
+    <w:p>
+      <w:pPr>
+        <w:numPr>
+          <w:ilvl w:val="0"/>
+          <w:numId w:val="0"/>
+        </w:numPr>
+        <w:ind w:left="840" w:leftChars="0" w:firstLine="420" w:firstLineChars="0"/>
+        <w:jc w:val="both"/>
+        <w:rPr>
+          <w:rFonts w:hint="default"/>
+          <w:b w:val="0"/>
+          <w:bCs w:val="0"/>
+          <w:sz w:val="32"/>
+          <w:szCs w:val="32"/>
+          <w:lang w:val="en-US"/>
+        </w:rPr>
+      </w:pPr>
+      <w:r>
+        <w:rPr>
+          <w:rFonts w:hint="default"/>
+          <w:b w:val="0"/>
+          <w:bCs w:val="0"/>
+          <w:sz w:val="32"/>
+          <w:szCs w:val="32"/>
+          <w:lang w:val="en-US"/>
+        </w:rPr>
+        <w:t xml:space="preserve"> Number of layers to be skipped from CLIP while computing the prompt embeddings.</w:t>
+      </w:r>
+    </w:p>
+    <w:p>
+      <w:pPr>
+        <w:rPr>
+          <w:rFonts w:hint="default"/>
+          <w:lang w:val="en-US"/>
+        </w:rPr>
+      </w:pPr>
+    </w:p>
+    <w:p>
+      <w:pPr>
+        <w:pStyle w:val="4"/>
+        <w:bidi w:val="0"/>
+        <w:ind w:left="420" w:leftChars="0" w:firstLine="420" w:firstLineChars="0"/>
+        <w:rPr>
+          <w:rFonts w:hint="default"/>
+          <w:lang w:val="en-US"/>
+        </w:rPr>
+      </w:pPr>
+      <w:r>
+        <w:rPr>
+          <w:rFonts w:hint="default"/>
+          <w:lang w:val="en-US"/>
+        </w:rPr>
+        <w:t xml:space="preserve">callback_on_step_end </w:t>
+      </w:r>
+    </w:p>
+    <w:p>
+      <w:pPr>
+        <w:numPr>
+          <w:ilvl w:val="0"/>
+          <w:numId w:val="0"/>
+        </w:numPr>
+        <w:ind w:left="840" w:leftChars="0" w:firstLine="420" w:firstLineChars="0"/>
+        <w:jc w:val="both"/>
+        <w:rPr>
+          <w:rFonts w:hint="default"/>
+          <w:b w:val="0"/>
+          <w:bCs w:val="0"/>
+          <w:sz w:val="32"/>
+          <w:szCs w:val="32"/>
+          <w:lang w:val="en-US"/>
+        </w:rPr>
+      </w:pPr>
+      <w:r>
+        <w:rPr>
+          <w:rFonts w:hint="default"/>
+          <w:b w:val="0"/>
+          <w:bCs w:val="0"/>
+          <w:sz w:val="32"/>
+          <w:szCs w:val="32"/>
+          <w:lang w:val="en-US"/>
+        </w:rPr>
+        <w:t xml:space="preserve"> A function that calls at the end of each denoising steps during the inference.</w:t>
+      </w:r>
+    </w:p>
+    <w:p>
+      <w:pPr>
+        <w:rPr>
+          <w:rFonts w:hint="default"/>
+          <w:lang w:val="en-US"/>
+        </w:rPr>
+      </w:pPr>
+    </w:p>
+    <w:p>
+      <w:pPr>
+        <w:pStyle w:val="4"/>
+        <w:bidi w:val="0"/>
+        <w:ind w:left="420" w:leftChars="0" w:firstLine="420" w:firstLineChars="0"/>
+        <w:rPr>
+          <w:rFonts w:hint="default"/>
+          <w:lang w:val="en-US"/>
+        </w:rPr>
+      </w:pPr>
+      <w:r>
+        <w:rPr>
+          <w:rFonts w:hint="default"/>
+          <w:lang w:val="en-US"/>
+        </w:rPr>
+        <w:t xml:space="preserve">callback_on_step_end_tensor_inputs </w:t>
+      </w:r>
+    </w:p>
+    <w:p>
+      <w:pPr>
+        <w:numPr>
+          <w:ilvl w:val="0"/>
+          <w:numId w:val="0"/>
+        </w:numPr>
+        <w:ind w:left="840" w:leftChars="0" w:firstLine="420" w:firstLineChars="0"/>
+        <w:jc w:val="both"/>
+        <w:rPr>
+          <w:rFonts w:hint="default"/>
+          <w:b w:val="0"/>
+          <w:bCs w:val="0"/>
+          <w:sz w:val="32"/>
+          <w:szCs w:val="32"/>
+          <w:lang w:val="en-US"/>
+        </w:rPr>
+      </w:pPr>
+      <w:r>
+        <w:rPr>
+          <w:rFonts w:hint="default"/>
+          <w:b w:val="0"/>
+          <w:bCs w:val="0"/>
+          <w:sz w:val="32"/>
+          <w:szCs w:val="32"/>
+          <w:lang w:val="en-US"/>
+        </w:rPr>
+        <w:t>The list of tensor inputs for the callback_on_step_end function.</w:t>
+      </w:r>
+    </w:p>
+    <w:p>
+      <w:pPr>
+        <w:rPr>
+          <w:rFonts w:hint="default"/>
+          <w:lang w:val="en-US"/>
+        </w:rPr>
+      </w:pPr>
+    </w:p>
+    <w:p>
+      <w:pPr>
+        <w:numPr>
+          <w:ilvl w:val="0"/>
+          <w:numId w:val="0"/>
+        </w:numPr>
+        <w:ind w:left="840" w:leftChars="0" w:firstLine="420" w:firstLineChars="0"/>
+        <w:jc w:val="both"/>
+        <w:rPr>
+          <w:rFonts w:hint="default"/>
+          <w:b w:val="0"/>
+          <w:bCs w:val="0"/>
+          <w:sz w:val="32"/>
+          <w:szCs w:val="32"/>
+          <w:lang w:val="en-US"/>
+        </w:rPr>
+      </w:pPr>
+    </w:p>
+    <w:p>
+      <w:pPr>
+        <w:pStyle w:val="3"/>
+        <w:bidi w:val="0"/>
+        <w:rPr>
+          <w:rFonts w:hint="default"/>
+          <w:lang w:val="en-US"/>
+        </w:rPr>
+      </w:pPr>
+      <w:r>
+        <w:rPr>
+          <w:rFonts w:hint="default"/>
           <w:lang w:val="en-US"/>
         </w:rPr>
         <w:tab/>
-        <w:t/>
-      </w:r>
+      </w:r>
+      <w:r>
+        <w:rPr>
+          <w:rFonts w:hint="default"/>
+          <w:lang w:val="en-US"/>
+        </w:rPr>
+        <w:t>4.2.2 List of parameters available for user adjustment</w:t>
+      </w:r>
+    </w:p>
+    <w:p>
+      <w:pPr>
+        <w:rPr>
+          <w:rFonts w:hint="default"/>
+          <w:sz w:val="32"/>
+          <w:szCs w:val="32"/>
+          <w:lang w:val="en-US"/>
+        </w:rPr>
+      </w:pPr>
       <w:r>
         <w:rPr>
           <w:rFonts w:hint="default"/>
@@ -2945,6 +5874,23 @@
           <w:lang w:val="en-US"/>
         </w:rPr>
         <w:tab/>
+      </w:r>
+      <w:r>
+        <w:rPr>
+          <w:rFonts w:hint="default"/>
+          <w:sz w:val="32"/>
+          <w:szCs w:val="32"/>
+          <w:lang w:val="en-US"/>
+        </w:rPr>
+        <w:tab/>
+      </w:r>
+      <w:r>
+        <w:rPr>
+          <w:rFonts w:hint="default"/>
+          <w:sz w:val="32"/>
+          <w:szCs w:val="32"/>
+          <w:lang w:val="en-US"/>
+        </w:rPr>
         <w:t>prompt</w:t>
       </w:r>
     </w:p>
@@ -2985,27 +5931,27 @@
           <w:szCs w:val="32"/>
           <w:lang w:val="en-US"/>
         </w:rPr>
-        <w:t>height</w:t>
-      </w:r>
-    </w:p>
-    <w:p>
-      <w:pPr>
-        <w:ind w:left="420" w:leftChars="0" w:firstLine="420" w:firstLineChars="0"/>
-        <w:rPr>
-          <w:rFonts w:hint="default"/>
-          <w:sz w:val="32"/>
-          <w:szCs w:val="32"/>
-          <w:lang w:val="en-US"/>
-        </w:rPr>
-      </w:pPr>
-      <w:r>
-        <w:rPr>
-          <w:rFonts w:hint="default"/>
-          <w:sz w:val="32"/>
-          <w:szCs w:val="32"/>
-          <w:lang w:val="en-US"/>
-        </w:rPr>
-        <w:t>width</w:t>
+        <w:t>Image</w:t>
+      </w:r>
+    </w:p>
+    <w:p>
+      <w:pPr>
+        <w:ind w:left="420" w:leftChars="0" w:firstLine="420" w:firstLineChars="0"/>
+        <w:rPr>
+          <w:rFonts w:hint="default"/>
+          <w:sz w:val="32"/>
+          <w:szCs w:val="32"/>
+          <w:lang w:val="en-US"/>
+        </w:rPr>
+      </w:pPr>
+      <w:r>
+        <w:rPr>
+          <w:rFonts w:hint="default"/>
+          <w:sz w:val="32"/>
+          <w:szCs w:val="32"/>
+          <w:lang w:val="en-US"/>
+        </w:rPr>
+        <w:t>strength</w:t>
       </w:r>
     </w:p>
     <w:p>
@@ -3045,6 +5991,26 @@
           <w:szCs w:val="32"/>
           <w:lang w:val="en-US"/>
         </w:rPr>
+        <w:t>denoising_start</w:t>
+      </w:r>
+    </w:p>
+    <w:p>
+      <w:pPr>
+        <w:ind w:left="420" w:leftChars="0" w:firstLine="420" w:firstLineChars="0"/>
+        <w:rPr>
+          <w:rFonts w:hint="default"/>
+          <w:sz w:val="32"/>
+          <w:szCs w:val="32"/>
+          <w:lang w:val="en-US"/>
+        </w:rPr>
+      </w:pPr>
+      <w:r>
+        <w:rPr>
+          <w:rFonts w:hint="default"/>
+          <w:sz w:val="32"/>
+          <w:szCs w:val="32"/>
+          <w:lang w:val="en-US"/>
+        </w:rPr>
         <w:t>denoising_end</w:t>
       </w:r>
     </w:p>
@@ -3330,6 +6296,66 @@
     </w:p>
     <w:p>
       <w:pPr>
+        <w:ind w:left="420" w:leftChars="0" w:firstLine="420" w:firstLineChars="0"/>
+        <w:rPr>
+          <w:rFonts w:hint="default"/>
+          <w:sz w:val="32"/>
+          <w:szCs w:val="32"/>
+          <w:lang w:val="en-US"/>
+        </w:rPr>
+      </w:pPr>
+      <w:r>
+        <w:rPr>
+          <w:rFonts w:hint="default"/>
+          <w:sz w:val="32"/>
+          <w:szCs w:val="32"/>
+          <w:lang w:val="en-US"/>
+        </w:rPr>
+        <w:t>aesthetic_target_size</w:t>
+      </w:r>
+    </w:p>
+    <w:p>
+      <w:pPr>
+        <w:ind w:left="420" w:leftChars="0" w:firstLine="420" w:firstLineChars="0"/>
+        <w:rPr>
+          <w:rFonts w:hint="default"/>
+          <w:sz w:val="32"/>
+          <w:szCs w:val="32"/>
+          <w:lang w:val="en-US"/>
+        </w:rPr>
+      </w:pPr>
+      <w:r>
+        <w:rPr>
+          <w:rFonts w:hint="default"/>
+          <w:sz w:val="32"/>
+          <w:szCs w:val="32"/>
+          <w:lang w:val="en-US"/>
+        </w:rPr>
+        <w:t>negative_aesthetic_score</w:t>
+      </w:r>
+    </w:p>
+    <w:p>
+      <w:pPr>
+        <w:ind w:left="420" w:leftChars="0" w:firstLine="420" w:firstLineChars="0"/>
+        <w:rPr>
+          <w:rFonts w:hint="default"/>
+          <w:sz w:val="32"/>
+          <w:szCs w:val="32"/>
+          <w:lang w:val="en-US"/>
+        </w:rPr>
+      </w:pPr>
+      <w:r>
+        <w:rPr>
+          <w:rFonts w:hint="default"/>
+          <w:sz w:val="32"/>
+          <w:szCs w:val="32"/>
+          <w:lang w:val="en-US"/>
+        </w:rPr>
+        <w:t>clip_skip</w:t>
+      </w:r>
+    </w:p>
+    <w:p>
+      <w:pPr>
         <w:rPr>
           <w:rFonts w:hint="default"/>
           <w:sz w:val="32"/>
@@ -3353,7 +6379,13 @@
           <w:lang w:val="en-US"/>
         </w:rPr>
         <w:tab/>
-        <w:t>3.2.3 List of parameters requiring adjustment by the programmer</w:t>
+      </w:r>
+      <w:r>
+        <w:rPr>
+          <w:rFonts w:hint="default"/>
+          <w:lang w:val="en-US"/>
+        </w:rPr>
+        <w:t>4.2.3 List of parameters requiring adjustment by the programmer</w:t>
       </w:r>
     </w:p>
     <w:p>
@@ -3415,6 +6447,8 @@
         </w:rPr>
         <w:t>prompt_embeds</w:t>
       </w:r>
+      <w:bookmarkStart w:id="0" w:name="_GoBack"/>
+      <w:bookmarkEnd w:id="0"/>
     </w:p>
     <w:p>
       <w:pPr>
@@ -3540,48 +6574,44 @@
       <w:pPr>
         <w:rPr>
           <w:rFonts w:hint="default"/>
-          <w:sz w:val="32"/>
-          <w:szCs w:val="32"/>
-          <w:lang w:val="en-US"/>
-        </w:rPr>
-      </w:pPr>
-    </w:p>
-    <w:p>
-      <w:pPr>
-        <w:numPr>
-          <w:numId w:val="0"/>
-        </w:numPr>
-        <w:jc w:val="both"/>
-        <w:rPr>
-          <w:rFonts w:hint="default"/>
-          <w:b w:val="0"/>
-          <w:bCs w:val="0"/>
-          <w:sz w:val="32"/>
-          <w:szCs w:val="32"/>
-          <w:lang w:val="en-US"/>
-        </w:rPr>
-      </w:pPr>
-    </w:p>
-    <w:p>
-      <w:pPr>
+          <w:lang w:val="en-US"/>
+        </w:rPr>
+      </w:pPr>
+    </w:p>
+    <w:p>
+      <w:pPr>
+        <w:rPr>
+          <w:rFonts w:hint="default"/>
+          <w:lang w:val="en-US"/>
+        </w:rPr>
+      </w:pPr>
+    </w:p>
+    <w:p>
+      <w:pPr>
+        <w:pStyle w:val="2"/>
         <w:numPr>
           <w:ilvl w:val="0"/>
           <w:numId w:val="1"/>
         </w:numPr>
-        <w:jc w:val="both"/>
-        <w:rPr>
-          <w:rFonts w:hint="default"/>
-          <w:b w:val="0"/>
-          <w:bCs w:val="0"/>
-          <w:sz w:val="48"/>
-          <w:szCs w:val="48"/>
-          <w:lang w:val="en-US"/>
-        </w:rPr>
-      </w:pPr>
-    </w:p>
-    <w:p>
-      <w:pPr>
-        <w:numPr>
+        <w:bidi w:val="0"/>
+        <w:rPr>
+          <w:rFonts w:hint="default"/>
+          <w:lang w:val="en-US"/>
+        </w:rPr>
+      </w:pPr>
+    </w:p>
+    <w:p>
+      <w:pPr>
+        <w:rPr>
+          <w:rFonts w:hint="default"/>
+          <w:lang w:val="en-US"/>
+        </w:rPr>
+      </w:pPr>
+    </w:p>
+    <w:p>
+      <w:pPr>
+        <w:numPr>
+          <w:ilvl w:val="0"/>
           <w:numId w:val="0"/>
         </w:numPr>
         <w:jc w:val="both"/>

</xml_diff>